<commit_message>
Updated web experiment background and dependent measures.
</commit_message>
<xml_diff>
--- a/imgs/observer_1/background.docx
+++ b/imgs/observer_1/background.docx
@@ -5,8 +5,10 @@
     <w:p/>
     <w:p/>
     <w:p>
-      <w:bookmarkStart w:id="0" w:name="_GoBack"/>
       <w:r>
+        <w:rPr>
+          <w:noProof/>
+        </w:rPr>
         <mc:AlternateContent>
           <mc:Choice Requires="wps">
             <w:drawing>
@@ -361,6 +363,9 @@
         </w:drawing>
       </w:r>
       <w:r>
+        <w:rPr>
+          <w:noProof/>
+        </w:rPr>
         <mc:AlternateContent>
           <mc:Choice Requires="wpg">
             <w:drawing>
@@ -847,6 +852,9 @@
         </mc:AlternateContent>
       </w:r>
       <w:r>
+        <w:rPr>
+          <w:noProof/>
+        </w:rPr>
         <mc:AlternateContent>
           <mc:Choice Requires="wps">
             <w:drawing>
@@ -954,6 +962,9 @@
     <w:p/>
     <w:p>
       <w:r>
+        <w:rPr>
+          <w:noProof/>
+        </w:rPr>
         <mc:AlternateContent>
           <mc:Choice Requires="wpg">
             <w:drawing>
@@ -1087,6 +1098,9 @@
         </mc:AlternateContent>
       </w:r>
       <w:r>
+        <w:rPr>
+          <w:noProof/>
+        </w:rPr>
         <mc:AlternateContent>
           <mc:Choice Requires="wpg">
             <w:drawing>
@@ -1287,6 +1301,9 @@
         </w:drawing>
       </w:r>
       <w:r>
+        <w:rPr>
+          <w:noProof/>
+        </w:rPr>
         <mc:AlternateContent>
           <mc:Choice Requires="wps">
             <w:drawing>
@@ -1391,6 +1408,9 @@
         </mc:AlternateContent>
       </w:r>
       <w:r>
+        <w:rPr>
+          <w:noProof/>
+        </w:rPr>
         <mc:AlternateContent>
           <mc:Choice Requires="wpg">
             <w:drawing>
@@ -1676,6 +1696,9 @@
     <w:p/>
     <w:p>
       <w:r>
+        <w:rPr>
+          <w:noProof/>
+        </w:rPr>
         <mc:AlternateContent>
           <mc:Choice Requires="wpg">
             <w:drawing>
@@ -2002,7 +2025,6 @@
           </mc:Fallback>
         </mc:AlternateContent>
       </w:r>
-      <w:bookmarkEnd w:id="0"/>
       <w:r>
         <w:rPr>
           <w:noProof/>
@@ -2433,6 +2455,9 @@
         </mc:AlternateContent>
       </w:r>
       <w:r>
+        <w:rPr>
+          <w:noProof/>
+        </w:rPr>
         <mc:AlternateContent>
           <mc:Choice Requires="wpg">
             <w:drawing>
@@ -2714,6 +2739,9 @@
     </w:p>
     <w:p>
       <w:r>
+        <w:rPr>
+          <w:noProof/>
+        </w:rPr>
         <mc:AlternateContent>
           <mc:Choice Requires="wps">
             <w:drawing>
@@ -2903,6 +2931,9 @@
     </w:p>
     <w:p>
       <w:r>
+        <w:rPr>
+          <w:noProof/>
+        </w:rPr>
         <mc:AlternateContent>
           <mc:Choice Requires="wps">
             <w:drawing>
@@ -3009,6 +3040,9 @@
     </w:p>
     <w:p>
       <w:r>
+        <w:rPr>
+          <w:noProof/>
+        </w:rPr>
         <mc:AlternateContent>
           <mc:Choice Requires="wps">
             <w:drawing>
@@ -3265,23 +3299,322 @@
     <w:p/>
     <w:p/>
     <w:p>
+      <w:bookmarkStart w:id="0" w:name="_GoBack"/>
+      <w:bookmarkEnd w:id="0"/>
       <w:r>
+        <w:rPr>
+          <w:noProof/>
+        </w:rPr>
         <w:lastRenderedPageBreak/>
+        <w:drawing>
+          <wp:anchor distT="0" distB="0" distL="114300" distR="114300" simplePos="0" relativeHeight="251749376" behindDoc="0" locked="0" layoutInCell="1" allowOverlap="1" wp14:anchorId="5733A41B" wp14:editId="732B754D">
+            <wp:simplePos x="0" y="0"/>
+            <wp:positionH relativeFrom="page">
+              <wp:posOffset>5564505</wp:posOffset>
+            </wp:positionH>
+            <wp:positionV relativeFrom="paragraph">
+              <wp:posOffset>3500755</wp:posOffset>
+            </wp:positionV>
+            <wp:extent cx="1628775" cy="1480820"/>
+            <wp:effectExtent l="0" t="0" r="9525" b="5080"/>
+            <wp:wrapNone/>
+            <wp:docPr id="47" name="Picture 47"/>
+            <wp:cNvGraphicFramePr>
+              <a:graphicFrameLocks xmlns:a="http://schemas.openxmlformats.org/drawingml/2006/main" noChangeAspect="1"/>
+            </wp:cNvGraphicFramePr>
+            <a:graphic xmlns:a="http://schemas.openxmlformats.org/drawingml/2006/main">
+              <a:graphicData uri="http://schemas.openxmlformats.org/drawingml/2006/picture">
+                <pic:pic xmlns:pic="http://schemas.openxmlformats.org/drawingml/2006/picture">
+                  <pic:nvPicPr>
+                    <pic:cNvPr id="0" name="Picture 3"/>
+                    <pic:cNvPicPr>
+                      <a:picLocks noChangeAspect="1" noChangeArrowheads="1"/>
+                    </pic:cNvPicPr>
+                  </pic:nvPicPr>
+                  <pic:blipFill>
+                    <a:blip r:embed="rId11" cstate="print">
+                      <a:extLst>
+                        <a:ext uri="{28A0092B-C50C-407E-A947-70E740481C1C}">
+                          <a14:useLocalDpi xmlns:a14="http://schemas.microsoft.com/office/drawing/2010/main" val="0"/>
+                        </a:ext>
+                      </a:extLst>
+                    </a:blip>
+                    <a:srcRect/>
+                    <a:stretch>
+                      <a:fillRect/>
+                    </a:stretch>
+                  </pic:blipFill>
+                  <pic:spPr bwMode="auto">
+                    <a:xfrm>
+                      <a:off x="0" y="0"/>
+                      <a:ext cx="1628775" cy="1480820"/>
+                    </a:xfrm>
+                    <a:prstGeom prst="rect">
+                      <a:avLst/>
+                    </a:prstGeom>
+                    <a:noFill/>
+                    <a:ln>
+                      <a:noFill/>
+                    </a:ln>
+                  </pic:spPr>
+                </pic:pic>
+              </a:graphicData>
+            </a:graphic>
+            <wp14:sizeRelH relativeFrom="margin">
+              <wp14:pctWidth>0</wp14:pctWidth>
+            </wp14:sizeRelH>
+            <wp14:sizeRelV relativeFrom="margin">
+              <wp14:pctHeight>0</wp14:pctHeight>
+            </wp14:sizeRelV>
+          </wp:anchor>
+        </w:drawing>
+      </w:r>
+      <w:r>
+        <w:rPr>
+          <w:noProof/>
+        </w:rPr>
+        <w:drawing>
+          <wp:anchor distT="0" distB="0" distL="114300" distR="114300" simplePos="0" relativeHeight="251747328" behindDoc="0" locked="0" layoutInCell="1" allowOverlap="1" wp14:anchorId="5733A41B" wp14:editId="732B754D">
+            <wp:simplePos x="0" y="0"/>
+            <wp:positionH relativeFrom="margin">
+              <wp:posOffset>2943225</wp:posOffset>
+            </wp:positionH>
+            <wp:positionV relativeFrom="paragraph">
+              <wp:posOffset>3494405</wp:posOffset>
+            </wp:positionV>
+            <wp:extent cx="1628775" cy="1480820"/>
+            <wp:effectExtent l="0" t="0" r="9525" b="5080"/>
+            <wp:wrapNone/>
+            <wp:docPr id="44" name="Picture 44"/>
+            <wp:cNvGraphicFramePr>
+              <a:graphicFrameLocks xmlns:a="http://schemas.openxmlformats.org/drawingml/2006/main" noChangeAspect="1"/>
+            </wp:cNvGraphicFramePr>
+            <a:graphic xmlns:a="http://schemas.openxmlformats.org/drawingml/2006/main">
+              <a:graphicData uri="http://schemas.openxmlformats.org/drawingml/2006/picture">
+                <pic:pic xmlns:pic="http://schemas.openxmlformats.org/drawingml/2006/picture">
+                  <pic:nvPicPr>
+                    <pic:cNvPr id="0" name="Picture 3"/>
+                    <pic:cNvPicPr>
+                      <a:picLocks noChangeAspect="1" noChangeArrowheads="1"/>
+                    </pic:cNvPicPr>
+                  </pic:nvPicPr>
+                  <pic:blipFill>
+                    <a:blip r:embed="rId11" cstate="print">
+                      <a:extLst>
+                        <a:ext uri="{28A0092B-C50C-407E-A947-70E740481C1C}">
+                          <a14:useLocalDpi xmlns:a14="http://schemas.microsoft.com/office/drawing/2010/main" val="0"/>
+                        </a:ext>
+                      </a:extLst>
+                    </a:blip>
+                    <a:srcRect/>
+                    <a:stretch>
+                      <a:fillRect/>
+                    </a:stretch>
+                  </pic:blipFill>
+                  <pic:spPr bwMode="auto">
+                    <a:xfrm>
+                      <a:off x="0" y="0"/>
+                      <a:ext cx="1628775" cy="1480820"/>
+                    </a:xfrm>
+                    <a:prstGeom prst="rect">
+                      <a:avLst/>
+                    </a:prstGeom>
+                    <a:noFill/>
+                    <a:ln>
+                      <a:noFill/>
+                    </a:ln>
+                  </pic:spPr>
+                </pic:pic>
+              </a:graphicData>
+            </a:graphic>
+            <wp14:sizeRelH relativeFrom="margin">
+              <wp14:pctWidth>0</wp14:pctWidth>
+            </wp14:sizeRelH>
+            <wp14:sizeRelV relativeFrom="margin">
+              <wp14:pctHeight>0</wp14:pctHeight>
+            </wp14:sizeRelV>
+          </wp:anchor>
+        </w:drawing>
+      </w:r>
+      <w:r>
+        <w:rPr>
+          <w:noProof/>
+        </w:rPr>
+        <w:drawing>
+          <wp:anchor distT="0" distB="0" distL="114300" distR="114300" simplePos="0" relativeHeight="251745280" behindDoc="0" locked="0" layoutInCell="1" allowOverlap="1">
+            <wp:simplePos x="0" y="0"/>
+            <wp:positionH relativeFrom="margin">
+              <wp:posOffset>1233170</wp:posOffset>
+            </wp:positionH>
+            <wp:positionV relativeFrom="paragraph">
+              <wp:posOffset>3501390</wp:posOffset>
+            </wp:positionV>
+            <wp:extent cx="1628775" cy="1480820"/>
+            <wp:effectExtent l="0" t="0" r="9525" b="5080"/>
+            <wp:wrapNone/>
+            <wp:docPr id="43" name="Picture 43"/>
+            <wp:cNvGraphicFramePr>
+              <a:graphicFrameLocks xmlns:a="http://schemas.openxmlformats.org/drawingml/2006/main" noChangeAspect="1"/>
+            </wp:cNvGraphicFramePr>
+            <a:graphic xmlns:a="http://schemas.openxmlformats.org/drawingml/2006/main">
+              <a:graphicData uri="http://schemas.openxmlformats.org/drawingml/2006/picture">
+                <pic:pic xmlns:pic="http://schemas.openxmlformats.org/drawingml/2006/picture">
+                  <pic:nvPicPr>
+                    <pic:cNvPr id="0" name="Picture 3"/>
+                    <pic:cNvPicPr>
+                      <a:picLocks noChangeAspect="1" noChangeArrowheads="1"/>
+                    </pic:cNvPicPr>
+                  </pic:nvPicPr>
+                  <pic:blipFill>
+                    <a:blip r:embed="rId11" cstate="print">
+                      <a:extLst>
+                        <a:ext uri="{28A0092B-C50C-407E-A947-70E740481C1C}">
+                          <a14:useLocalDpi xmlns:a14="http://schemas.microsoft.com/office/drawing/2010/main" val="0"/>
+                        </a:ext>
+                      </a:extLst>
+                    </a:blip>
+                    <a:srcRect/>
+                    <a:stretch>
+                      <a:fillRect/>
+                    </a:stretch>
+                  </pic:blipFill>
+                  <pic:spPr bwMode="auto">
+                    <a:xfrm>
+                      <a:off x="0" y="0"/>
+                      <a:ext cx="1628775" cy="1480820"/>
+                    </a:xfrm>
+                    <a:prstGeom prst="rect">
+                      <a:avLst/>
+                    </a:prstGeom>
+                    <a:noFill/>
+                    <a:ln>
+                      <a:noFill/>
+                    </a:ln>
+                  </pic:spPr>
+                </pic:pic>
+              </a:graphicData>
+            </a:graphic>
+            <wp14:sizeRelH relativeFrom="margin">
+              <wp14:pctWidth>0</wp14:pctWidth>
+            </wp14:sizeRelH>
+            <wp14:sizeRelV relativeFrom="margin">
+              <wp14:pctHeight>0</wp14:pctHeight>
+            </wp14:sizeRelV>
+          </wp:anchor>
+        </w:drawing>
+      </w:r>
+      <w:r>
+        <mc:AlternateContent>
+          <mc:Choice Requires="wps">
+            <w:drawing>
+              <wp:anchor distT="0" distB="0" distL="114300" distR="114300" simplePos="0" relativeHeight="251729920" behindDoc="0" locked="0" layoutInCell="1" allowOverlap="1" wp14:anchorId="74D9C1AC" wp14:editId="60E7C99C">
+                <wp:simplePos x="0" y="0"/>
+                <wp:positionH relativeFrom="column">
+                  <wp:posOffset>-38100</wp:posOffset>
+                </wp:positionH>
+                <wp:positionV relativeFrom="paragraph">
+                  <wp:posOffset>171450</wp:posOffset>
+                </wp:positionV>
+                <wp:extent cx="3375660" cy="2484120"/>
+                <wp:effectExtent l="19050" t="0" r="34290" b="544830"/>
+                <wp:wrapNone/>
+                <wp:docPr id="3" name="Thought Bubble: Cloud 3"/>
+                <wp:cNvGraphicFramePr/>
+                <a:graphic xmlns:a="http://schemas.openxmlformats.org/drawingml/2006/main">
+                  <a:graphicData uri="http://schemas.microsoft.com/office/word/2010/wordprocessingShape">
+                    <wps:wsp>
+                      <wps:cNvSpPr/>
+                      <wps:spPr>
+                        <a:xfrm>
+                          <a:off x="0" y="0"/>
+                          <a:ext cx="3375660" cy="2484120"/>
+                        </a:xfrm>
+                        <a:prstGeom prst="cloudCallout">
+                          <a:avLst>
+                            <a:gd name="adj1" fmla="val -28056"/>
+                            <a:gd name="adj2" fmla="val 68635"/>
+                          </a:avLst>
+                        </a:prstGeom>
+                        <a:noFill/>
+                        <a:ln>
+                          <a:solidFill>
+                            <a:schemeClr val="bg1">
+                              <a:lumMod val="85000"/>
+                            </a:schemeClr>
+                          </a:solidFill>
+                        </a:ln>
+                      </wps:spPr>
+                      <wps:style>
+                        <a:lnRef idx="2">
+                          <a:schemeClr val="accent1">
+                            <a:shade val="50000"/>
+                          </a:schemeClr>
+                        </a:lnRef>
+                        <a:fillRef idx="1">
+                          <a:schemeClr val="accent1"/>
+                        </a:fillRef>
+                        <a:effectRef idx="0">
+                          <a:schemeClr val="accent1"/>
+                        </a:effectRef>
+                        <a:fontRef idx="minor">
+                          <a:schemeClr val="lt1"/>
+                        </a:fontRef>
+                      </wps:style>
+                      <wps:txbx>
+                        <w:txbxContent>
+                          <w:p>
+                            <w:pPr>
+                              <w:jc w:val="center"/>
+                            </w:pPr>
+                          </w:p>
+                        </w:txbxContent>
+                      </wps:txbx>
+                      <wps:bodyPr rot="0" spcFirstLastPara="0" vertOverflow="overflow" horzOverflow="overflow" vert="horz" wrap="square" lIns="91440" tIns="45720" rIns="91440" bIns="45720" numCol="1" spcCol="0" rtlCol="0" fromWordArt="0" anchor="ctr" anchorCtr="0" forceAA="0" compatLnSpc="1">
+                        <a:prstTxWarp prst="textNoShape">
+                          <a:avLst/>
+                        </a:prstTxWarp>
+                        <a:noAutofit/>
+                      </wps:bodyPr>
+                    </wps:wsp>
+                  </a:graphicData>
+                </a:graphic>
+              </wp:anchor>
+            </w:drawing>
+          </mc:Choice>
+          <mc:Fallback>
+            <w:pict>
+              <v:shape w14:anchorId="74D9C1AC" id="Thought Bubble: Cloud 3" o:spid="_x0000_s1032" type="#_x0000_t106" style="position:absolute;margin-left:-3pt;margin-top:13.5pt;width:265.8pt;height:195.6pt;z-index:251729920;visibility:visible;mso-wrap-style:square;mso-wrap-distance-left:9pt;mso-wrap-distance-top:0;mso-wrap-distance-right:9pt;mso-wrap-distance-bottom:0;mso-position-horizontal:absolute;mso-position-horizontal-relative:text;mso-position-vertical:absolute;mso-position-vertical-relative:text;v-text-anchor:middle" o:gfxdata="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" adj="4740,25625" filled="f" strokecolor="#d8d8d8 [2732]" strokeweight="1pt">
+                <v:stroke joinstyle="miter"/>
+                <v:textbox>
+                  <w:txbxContent>
+                    <w:p>
+                      <w:pPr>
+                        <w:jc w:val="center"/>
+                      </w:pPr>
+                    </w:p>
+                  </w:txbxContent>
+                </v:textbox>
+              </v:shape>
+            </w:pict>
+          </mc:Fallback>
+        </mc:AlternateContent>
+      </w:r>
+      <w:r>
         <mc:AlternateContent>
           <mc:Choice Requires="wpg">
             <w:drawing>
-              <wp:anchor distT="0" distB="0" distL="114300" distR="114300" simplePos="0" relativeHeight="251672576" behindDoc="0" locked="0" layoutInCell="1" allowOverlap="1" wp14:anchorId="358CAEF1" wp14:editId="71201ABB">
+              <wp:anchor distT="0" distB="0" distL="114300" distR="114300" simplePos="0" relativeHeight="251735040" behindDoc="0" locked="0" layoutInCell="1" allowOverlap="1" wp14:anchorId="2CFA8122" wp14:editId="2138C5C0">
                 <wp:simplePos x="0" y="0"/>
                 <wp:positionH relativeFrom="column">
-                  <wp:posOffset>1485900</wp:posOffset>
+                  <wp:posOffset>-752475</wp:posOffset>
                 </wp:positionH>
                 <wp:positionV relativeFrom="paragraph">
-                  <wp:posOffset>2129246</wp:posOffset>
+                  <wp:posOffset>3154680</wp:posOffset>
                 </wp:positionV>
                 <wp:extent cx="1828800" cy="1828800"/>
                 <wp:effectExtent l="0" t="0" r="19050" b="19050"/>
                 <wp:wrapNone/>
-                <wp:docPr id="31" name="Group 31"/>
+                <wp:docPr id="10" name="Group 10"/>
                 <wp:cNvGraphicFramePr/>
                 <a:graphic xmlns:a="http://schemas.openxmlformats.org/drawingml/2006/main">
                   <a:graphicData uri="http://schemas.microsoft.com/office/word/2010/wordprocessingGroup">
@@ -3291,27 +3624,27 @@
                         <a:xfrm>
                           <a:off x="0" y="0"/>
                           <a:ext cx="1828800" cy="1828800"/>
-                          <a:chOff x="0" y="0"/>
+                          <a:chOff x="-29030" y="-10885"/>
                           <a:chExt cx="1828800" cy="1828800"/>
                         </a:xfrm>
                       </wpg:grpSpPr>
                       <wps:wsp>
-                        <wps:cNvPr id="32" name="Oval 32"/>
+                        <wps:cNvPr id="11" name="Oval 11"/>
                         <wps:cNvSpPr/>
                         <wps:spPr>
                           <a:xfrm>
-                            <a:off x="0" y="0"/>
+                            <a:off x="-29030" y="-10885"/>
                             <a:ext cx="1828800" cy="1828800"/>
                           </a:xfrm>
                           <a:prstGeom prst="ellipse">
                             <a:avLst/>
                           </a:prstGeom>
                           <a:solidFill>
-                            <a:srgbClr val="FFFF00"/>
+                            <a:srgbClr val="0070C0"/>
                           </a:solidFill>
                           <a:ln>
                             <a:solidFill>
-                              <a:srgbClr val="FFFF00"/>
+                              <a:srgbClr val="0070C0"/>
                             </a:solidFill>
                           </a:ln>
                         </wps:spPr>
@@ -3339,7 +3672,7 @@
                         </wps:bodyPr>
                       </wps:wsp>
                       <wps:wsp>
-                        <wps:cNvPr id="33" name="Oval 33"/>
+                        <wps:cNvPr id="12" name="Oval 12"/>
                         <wps:cNvSpPr/>
                         <wps:spPr>
                           <a:xfrm>
@@ -3382,7 +3715,7 @@
                         </wps:bodyPr>
                       </wps:wsp>
                       <wps:wsp>
-                        <wps:cNvPr id="34" name="Oval 34"/>
+                        <wps:cNvPr id="13" name="Oval 13"/>
                         <wps:cNvSpPr/>
                         <wps:spPr>
                           <a:xfrm>
@@ -3425,7 +3758,7 @@
                         </wps:bodyPr>
                       </wps:wsp>
                       <wps:wsp>
-                        <wps:cNvPr id="35" name="Oval 35"/>
+                        <wps:cNvPr id="14" name="Oval 14"/>
                         <wps:cNvSpPr/>
                         <wps:spPr>
                           <a:xfrm>
@@ -3468,7 +3801,7 @@
                         </wps:bodyPr>
                       </wps:wsp>
                       <wps:wsp>
-                        <wps:cNvPr id="36" name="Oval 36"/>
+                        <wps:cNvPr id="15" name="Oval 15"/>
                         <wps:cNvSpPr/>
                         <wps:spPr>
                           <a:xfrm>
@@ -3513,25 +3846,31 @@
                     </wpg:wgp>
                   </a:graphicData>
                 </a:graphic>
+                <wp14:sizeRelH relativeFrom="margin">
+                  <wp14:pctWidth>0</wp14:pctWidth>
+                </wp14:sizeRelH>
+                <wp14:sizeRelV relativeFrom="margin">
+                  <wp14:pctHeight>0</wp14:pctHeight>
+                </wp14:sizeRelV>
               </wp:anchor>
             </w:drawing>
           </mc:Choice>
           <mc:Fallback>
             <w:pict>
-              <v:group w14:anchorId="66E1575E" id="Group 31" o:spid="_x0000_s1026" style="position:absolute;margin-left:117pt;margin-top:167.65pt;width:2in;height:2in;z-index:251672576" coordsize="18288,18288" o:gfxdata="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">
-                <v:oval id="Oval 32" o:spid="_x0000_s1027" style="position:absolute;width:18288;height:18288;visibility:visible;mso-wrap-style:square;v-text-anchor:middle" o:gfxdata="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" fillcolor="yellow" strokecolor="yellow" strokeweight="1pt">
+              <v:group w14:anchorId="1D5A51BB" id="Group 10" o:spid="_x0000_s1026" style="position:absolute;margin-left:-59.25pt;margin-top:248.4pt;width:2in;height:2in;z-index:251735040;mso-width-relative:margin;mso-height-relative:margin" coordorigin="-290,-108" coordsize="18288,18288" o:gfxdata="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">
+                <v:oval id="Oval 11" o:spid="_x0000_s1027" style="position:absolute;left:-290;top:-108;width:18287;height:18287;visibility:visible;mso-wrap-style:square;v-text-anchor:middle" o:gfxdata="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" fillcolor="#0070c0" strokecolor="#0070c0" strokeweight="1pt">
                   <v:stroke joinstyle="miter"/>
                 </v:oval>
-                <v:oval id="Oval 33" o:spid="_x0000_s1028" style="position:absolute;left:2971;top:4610;width:5030;height:5029;visibility:visible;mso-wrap-style:square;v-text-anchor:middle" o:gfxdata="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" fillcolor="white [3212]" strokecolor="white [3212]" strokeweight="1pt">
+                <v:oval id="Oval 12" o:spid="_x0000_s1028" style="position:absolute;left:2971;top:4610;width:5030;height:5029;visibility:visible;mso-wrap-style:square;v-text-anchor:middle" o:gfxdata="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" fillcolor="white [3212]" strokecolor="white [3212]" strokeweight="1pt">
                   <v:stroke joinstyle="miter"/>
                 </v:oval>
-                <v:oval id="Oval 34" o:spid="_x0000_s1029" style="position:absolute;left:10439;top:4610;width:5029;height:5029;visibility:visible;mso-wrap-style:square;v-text-anchor:middle" o:gfxdata="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" fillcolor="white [3212]" strokecolor="white [3212]" strokeweight="1pt">
+                <v:oval id="Oval 13" o:spid="_x0000_s1029" style="position:absolute;left:10439;top:4610;width:5029;height:5029;visibility:visible;mso-wrap-style:square;v-text-anchor:middle" o:gfxdata="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" fillcolor="white [3212]" strokecolor="white [3212]" strokeweight="1pt">
                   <v:stroke joinstyle="miter"/>
                 </v:oval>
-                <v:oval id="Oval 35" o:spid="_x0000_s1030" style="position:absolute;left:12801;top:5410;width:1829;height:1829;visibility:visible;mso-wrap-style:square;v-text-anchor:middle" o:gfxdata="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" fillcolor="black [3213]" strokecolor="black [3213]" strokeweight="1pt">
+                <v:oval id="Oval 14" o:spid="_x0000_s1030" style="position:absolute;left:12801;top:5410;width:1829;height:1829;visibility:visible;mso-wrap-style:square;v-text-anchor:middle" o:gfxdata="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" fillcolor="black [3213]" strokecolor="black [3213]" strokeweight="1pt">
                   <v:stroke joinstyle="miter"/>
                 </v:oval>
-                <v:oval id="Oval 36" o:spid="_x0000_s1031" style="position:absolute;left:5334;top:5410;width:1828;height:1829;visibility:visible;mso-wrap-style:square;v-text-anchor:middle" o:gfxdata="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" fillcolor="black [3213]" strokecolor="black [3213]" strokeweight="1pt">
+                <v:oval id="Oval 15" o:spid="_x0000_s1031" style="position:absolute;left:5334;top:5410;width:1828;height:1829;visibility:visible;mso-wrap-style:square;v-text-anchor:middle" o:gfxdata="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" fillcolor="black [3213]" strokecolor="black [3213]" strokeweight="1pt">
                   <v:stroke joinstyle="miter"/>
                 </v:oval>
               </v:group>
@@ -3540,24 +3879,21 @@
         </mc:AlternateContent>
       </w:r>
       <w:r>
-        <w:rPr>
-          <w:noProof/>
-        </w:rPr>
         <mc:AlternateContent>
           <mc:Choice Requires="wpg">
             <w:drawing>
-              <wp:anchor distT="0" distB="0" distL="114300" distR="114300" simplePos="0" relativeHeight="251668480" behindDoc="0" locked="0" layoutInCell="1" allowOverlap="1">
+              <wp:anchor distT="0" distB="0" distL="114300" distR="114300" simplePos="0" relativeHeight="251734016" behindDoc="0" locked="0" layoutInCell="1" allowOverlap="1" wp14:anchorId="204D4920" wp14:editId="4FFB1602">
                 <wp:simplePos x="0" y="0"/>
                 <wp:positionH relativeFrom="column">
-                  <wp:posOffset>3101340</wp:posOffset>
+                  <wp:posOffset>430530</wp:posOffset>
                 </wp:positionH>
                 <wp:positionV relativeFrom="paragraph">
-                  <wp:posOffset>4693920</wp:posOffset>
+                  <wp:posOffset>714375</wp:posOffset>
                 </wp:positionV>
-                <wp:extent cx="1828800" cy="1828800"/>
-                <wp:effectExtent l="0" t="0" r="19050" b="19050"/>
+                <wp:extent cx="914400" cy="1160780"/>
+                <wp:effectExtent l="0" t="0" r="0" b="20320"/>
                 <wp:wrapNone/>
-                <wp:docPr id="20" name="Group 20"/>
+                <wp:docPr id="16" name="Group 16"/>
                 <wp:cNvGraphicFramePr/>
                 <a:graphic xmlns:a="http://schemas.openxmlformats.org/drawingml/2006/main">
                   <a:graphicData uri="http://schemas.microsoft.com/office/word/2010/wordprocessingGroup">
@@ -3566,250 +3902,326 @@
                       <wpg:grpSpPr>
                         <a:xfrm>
                           <a:off x="0" y="0"/>
-                          <a:ext cx="1828800" cy="1828800"/>
+                          <a:ext cx="914400" cy="1160780"/>
                           <a:chOff x="0" y="0"/>
-                          <a:chExt cx="1828800" cy="1828800"/>
+                          <a:chExt cx="2083435" cy="2621280"/>
                         </a:xfrm>
                       </wpg:grpSpPr>
-                      <wps:wsp>
-                        <wps:cNvPr id="21" name="Oval 21"/>
-                        <wps:cNvSpPr/>
-                        <wps:spPr>
+                      <wpg:grpSp>
+                        <wpg:cNvPr id="17" name="Group 17"/>
+                        <wpg:cNvGrpSpPr/>
+                        <wpg:grpSpPr>
                           <a:xfrm>
-                            <a:off x="0" y="0"/>
+                            <a:off x="0" y="792480"/>
                             <a:ext cx="1828800" cy="1828800"/>
+                            <a:chOff x="0" y="0"/>
+                            <a:chExt cx="1828800" cy="1828800"/>
                           </a:xfrm>
-                          <a:prstGeom prst="ellipse">
-                            <a:avLst/>
-                          </a:prstGeom>
-                          <a:solidFill>
-                            <a:srgbClr val="0070C0"/>
-                          </a:solidFill>
-                          <a:ln>
+                        </wpg:grpSpPr>
+                        <wps:wsp>
+                          <wps:cNvPr id="18" name="Oval 18"/>
+                          <wps:cNvSpPr/>
+                          <wps:spPr>
+                            <a:xfrm>
+                              <a:off x="0" y="0"/>
+                              <a:ext cx="1828800" cy="1828800"/>
+                            </a:xfrm>
+                            <a:prstGeom prst="ellipse">
+                              <a:avLst/>
+                            </a:prstGeom>
                             <a:solidFill>
-                              <a:srgbClr val="0070C0"/>
+                              <a:srgbClr val="7030A0"/>
                             </a:solidFill>
-                          </a:ln>
-                        </wps:spPr>
-                        <wps:style>
-                          <a:lnRef idx="2">
-                            <a:schemeClr val="accent1">
-                              <a:shade val="50000"/>
-                            </a:schemeClr>
-                          </a:lnRef>
-                          <a:fillRef idx="1">
-                            <a:schemeClr val="accent1"/>
-                          </a:fillRef>
-                          <a:effectRef idx="0">
-                            <a:schemeClr val="accent1"/>
-                          </a:effectRef>
-                          <a:fontRef idx="minor">
-                            <a:schemeClr val="lt1"/>
-                          </a:fontRef>
-                        </wps:style>
-                        <wps:bodyPr rot="0" spcFirstLastPara="0" vertOverflow="overflow" horzOverflow="overflow" vert="horz" wrap="square" lIns="91440" tIns="45720" rIns="91440" bIns="45720" numCol="1" spcCol="0" rtlCol="0" fromWordArt="0" anchor="ctr" anchorCtr="0" forceAA="0" compatLnSpc="1">
-                          <a:prstTxWarp prst="textNoShape">
-                            <a:avLst/>
-                          </a:prstTxWarp>
-                          <a:noAutofit/>
-                        </wps:bodyPr>
-                      </wps:wsp>
-                      <wps:wsp>
-                        <wps:cNvPr id="22" name="Oval 22"/>
-                        <wps:cNvSpPr/>
-                        <wps:spPr>
-                          <a:xfrm>
-                            <a:off x="297180" y="461010"/>
-                            <a:ext cx="502920" cy="502920"/>
-                          </a:xfrm>
-                          <a:prstGeom prst="ellipse">
-                            <a:avLst/>
-                          </a:prstGeom>
-                          <a:solidFill>
-                            <a:schemeClr val="bg1"/>
-                          </a:solidFill>
-                          <a:ln>
+                            <a:ln>
+                              <a:solidFill>
+                                <a:srgbClr val="7030A0"/>
+                              </a:solidFill>
+                            </a:ln>
+                          </wps:spPr>
+                          <wps:style>
+                            <a:lnRef idx="2">
+                              <a:schemeClr val="accent1">
+                                <a:shade val="50000"/>
+                              </a:schemeClr>
+                            </a:lnRef>
+                            <a:fillRef idx="1">
+                              <a:schemeClr val="accent1"/>
+                            </a:fillRef>
+                            <a:effectRef idx="0">
+                              <a:schemeClr val="accent1"/>
+                            </a:effectRef>
+                            <a:fontRef idx="minor">
+                              <a:schemeClr val="lt1"/>
+                            </a:fontRef>
+                          </wps:style>
+                          <wps:bodyPr rot="0" spcFirstLastPara="0" vertOverflow="overflow" horzOverflow="overflow" vert="horz" wrap="square" lIns="91440" tIns="45720" rIns="91440" bIns="45720" numCol="1" spcCol="0" rtlCol="0" fromWordArt="0" anchor="ctr" anchorCtr="0" forceAA="0" compatLnSpc="1">
+                            <a:prstTxWarp prst="textNoShape">
+                              <a:avLst/>
+                            </a:prstTxWarp>
+                            <a:noAutofit/>
+                          </wps:bodyPr>
+                        </wps:wsp>
+                        <wps:wsp>
+                          <wps:cNvPr id="19" name="Oval 19"/>
+                          <wps:cNvSpPr/>
+                          <wps:spPr>
+                            <a:xfrm>
+                              <a:off x="297180" y="461010"/>
+                              <a:ext cx="502920" cy="502920"/>
+                            </a:xfrm>
+                            <a:prstGeom prst="ellipse">
+                              <a:avLst/>
+                            </a:prstGeom>
                             <a:solidFill>
                               <a:schemeClr val="bg1"/>
                             </a:solidFill>
-                          </a:ln>
-                        </wps:spPr>
-                        <wps:style>
-                          <a:lnRef idx="2">
-                            <a:schemeClr val="accent1">
-                              <a:shade val="50000"/>
-                            </a:schemeClr>
-                          </a:lnRef>
-                          <a:fillRef idx="1">
-                            <a:schemeClr val="accent1"/>
-                          </a:fillRef>
-                          <a:effectRef idx="0">
-                            <a:schemeClr val="accent1"/>
-                          </a:effectRef>
-                          <a:fontRef idx="minor">
-                            <a:schemeClr val="lt1"/>
-                          </a:fontRef>
-                        </wps:style>
-                        <wps:bodyPr rot="0" spcFirstLastPara="0" vertOverflow="overflow" horzOverflow="overflow" vert="horz" wrap="square" lIns="91440" tIns="45720" rIns="91440" bIns="45720" numCol="1" spcCol="0" rtlCol="0" fromWordArt="0" anchor="ctr" anchorCtr="0" forceAA="0" compatLnSpc="1">
-                          <a:prstTxWarp prst="textNoShape">
-                            <a:avLst/>
-                          </a:prstTxWarp>
-                          <a:noAutofit/>
-                        </wps:bodyPr>
-                      </wps:wsp>
-                      <wps:wsp>
-                        <wps:cNvPr id="23" name="Oval 23"/>
-                        <wps:cNvSpPr/>
-                        <wps:spPr>
-                          <a:xfrm>
-                            <a:off x="1043940" y="461010"/>
-                            <a:ext cx="502920" cy="502920"/>
-                          </a:xfrm>
-                          <a:prstGeom prst="ellipse">
-                            <a:avLst/>
-                          </a:prstGeom>
-                          <a:solidFill>
-                            <a:schemeClr val="bg1"/>
-                          </a:solidFill>
-                          <a:ln>
+                            <a:ln>
+                              <a:solidFill>
+                                <a:schemeClr val="bg1"/>
+                              </a:solidFill>
+                            </a:ln>
+                          </wps:spPr>
+                          <wps:style>
+                            <a:lnRef idx="2">
+                              <a:schemeClr val="accent1">
+                                <a:shade val="50000"/>
+                              </a:schemeClr>
+                            </a:lnRef>
+                            <a:fillRef idx="1">
+                              <a:schemeClr val="accent1"/>
+                            </a:fillRef>
+                            <a:effectRef idx="0">
+                              <a:schemeClr val="accent1"/>
+                            </a:effectRef>
+                            <a:fontRef idx="minor">
+                              <a:schemeClr val="lt1"/>
+                            </a:fontRef>
+                          </wps:style>
+                          <wps:bodyPr rot="0" spcFirstLastPara="0" vertOverflow="overflow" horzOverflow="overflow" vert="horz" wrap="square" lIns="91440" tIns="45720" rIns="91440" bIns="45720" numCol="1" spcCol="0" rtlCol="0" fromWordArt="0" anchor="ctr" anchorCtr="0" forceAA="0" compatLnSpc="1">
+                            <a:prstTxWarp prst="textNoShape">
+                              <a:avLst/>
+                            </a:prstTxWarp>
+                            <a:noAutofit/>
+                          </wps:bodyPr>
+                        </wps:wsp>
+                        <wps:wsp>
+                          <wps:cNvPr id="27" name="Oval 27"/>
+                          <wps:cNvSpPr/>
+                          <wps:spPr>
+                            <a:xfrm>
+                              <a:off x="1043940" y="461010"/>
+                              <a:ext cx="502920" cy="502920"/>
+                            </a:xfrm>
+                            <a:prstGeom prst="ellipse">
+                              <a:avLst/>
+                            </a:prstGeom>
                             <a:solidFill>
                               <a:schemeClr val="bg1"/>
                             </a:solidFill>
-                          </a:ln>
-                        </wps:spPr>
-                        <wps:style>
-                          <a:lnRef idx="2">
-                            <a:schemeClr val="accent1">
-                              <a:shade val="50000"/>
-                            </a:schemeClr>
-                          </a:lnRef>
-                          <a:fillRef idx="1">
-                            <a:schemeClr val="accent1"/>
-                          </a:fillRef>
-                          <a:effectRef idx="0">
-                            <a:schemeClr val="accent1"/>
-                          </a:effectRef>
-                          <a:fontRef idx="minor">
-                            <a:schemeClr val="lt1"/>
-                          </a:fontRef>
-                        </wps:style>
-                        <wps:bodyPr rot="0" spcFirstLastPara="0" vertOverflow="overflow" horzOverflow="overflow" vert="horz" wrap="square" lIns="91440" tIns="45720" rIns="91440" bIns="45720" numCol="1" spcCol="0" rtlCol="0" fromWordArt="0" anchor="ctr" anchorCtr="0" forceAA="0" compatLnSpc="1">
-                          <a:prstTxWarp prst="textNoShape">
-                            <a:avLst/>
-                          </a:prstTxWarp>
-                          <a:noAutofit/>
-                        </wps:bodyPr>
-                      </wps:wsp>
-                      <wps:wsp>
-                        <wps:cNvPr id="24" name="Oval 24"/>
-                        <wps:cNvSpPr/>
-                        <wps:spPr>
-                          <a:xfrm>
-                            <a:off x="1203960" y="617220"/>
-                            <a:ext cx="182880" cy="182880"/>
-                          </a:xfrm>
-                          <a:prstGeom prst="ellipse">
-                            <a:avLst/>
-                          </a:prstGeom>
-                          <a:solidFill>
-                            <a:schemeClr val="tx1"/>
-                          </a:solidFill>
-                          <a:ln>
+                            <a:ln>
+                              <a:solidFill>
+                                <a:schemeClr val="bg1"/>
+                              </a:solidFill>
+                            </a:ln>
+                          </wps:spPr>
+                          <wps:style>
+                            <a:lnRef idx="2">
+                              <a:schemeClr val="accent1">
+                                <a:shade val="50000"/>
+                              </a:schemeClr>
+                            </a:lnRef>
+                            <a:fillRef idx="1">
+                              <a:schemeClr val="accent1"/>
+                            </a:fillRef>
+                            <a:effectRef idx="0">
+                              <a:schemeClr val="accent1"/>
+                            </a:effectRef>
+                            <a:fontRef idx="minor">
+                              <a:schemeClr val="lt1"/>
+                            </a:fontRef>
+                          </wps:style>
+                          <wps:bodyPr rot="0" spcFirstLastPara="0" vertOverflow="overflow" horzOverflow="overflow" vert="horz" wrap="square" lIns="91440" tIns="45720" rIns="91440" bIns="45720" numCol="1" spcCol="0" rtlCol="0" fromWordArt="0" anchor="ctr" anchorCtr="0" forceAA="0" compatLnSpc="1">
+                            <a:prstTxWarp prst="textNoShape">
+                              <a:avLst/>
+                            </a:prstTxWarp>
+                            <a:noAutofit/>
+                          </wps:bodyPr>
+                        </wps:wsp>
+                        <wps:wsp>
+                          <wps:cNvPr id="29" name="Oval 29"/>
+                          <wps:cNvSpPr/>
+                          <wps:spPr>
+                            <a:xfrm>
+                              <a:off x="1203960" y="617220"/>
+                              <a:ext cx="182880" cy="182880"/>
+                            </a:xfrm>
+                            <a:prstGeom prst="ellipse">
+                              <a:avLst/>
+                            </a:prstGeom>
                             <a:solidFill>
                               <a:schemeClr val="tx1"/>
                             </a:solidFill>
-                          </a:ln>
-                        </wps:spPr>
-                        <wps:style>
-                          <a:lnRef idx="2">
-                            <a:schemeClr val="accent1">
-                              <a:shade val="50000"/>
-                            </a:schemeClr>
-                          </a:lnRef>
-                          <a:fillRef idx="1">
-                            <a:schemeClr val="accent1"/>
-                          </a:fillRef>
-                          <a:effectRef idx="0">
-                            <a:schemeClr val="accent1"/>
-                          </a:effectRef>
-                          <a:fontRef idx="minor">
-                            <a:schemeClr val="lt1"/>
-                          </a:fontRef>
-                        </wps:style>
-                        <wps:bodyPr rot="0" spcFirstLastPara="0" vertOverflow="overflow" horzOverflow="overflow" vert="horz" wrap="square" lIns="91440" tIns="45720" rIns="91440" bIns="45720" numCol="1" spcCol="0" rtlCol="0" fromWordArt="0" anchor="ctr" anchorCtr="0" forceAA="0" compatLnSpc="1">
-                          <a:prstTxWarp prst="textNoShape">
-                            <a:avLst/>
-                          </a:prstTxWarp>
-                          <a:noAutofit/>
-                        </wps:bodyPr>
-                      </wps:wsp>
-                      <wps:wsp>
-                        <wps:cNvPr id="25" name="Oval 25"/>
-                        <wps:cNvSpPr/>
-                        <wps:spPr>
-                          <a:xfrm>
-                            <a:off x="457200" y="617220"/>
-                            <a:ext cx="182880" cy="182880"/>
-                          </a:xfrm>
-                          <a:prstGeom prst="ellipse">
-                            <a:avLst/>
-                          </a:prstGeom>
-                          <a:solidFill>
-                            <a:schemeClr val="tx1"/>
-                          </a:solidFill>
-                          <a:ln>
+                            <a:ln>
+                              <a:solidFill>
+                                <a:schemeClr val="tx1"/>
+                              </a:solidFill>
+                            </a:ln>
+                          </wps:spPr>
+                          <wps:style>
+                            <a:lnRef idx="2">
+                              <a:schemeClr val="accent1">
+                                <a:shade val="50000"/>
+                              </a:schemeClr>
+                            </a:lnRef>
+                            <a:fillRef idx="1">
+                              <a:schemeClr val="accent1"/>
+                            </a:fillRef>
+                            <a:effectRef idx="0">
+                              <a:schemeClr val="accent1"/>
+                            </a:effectRef>
+                            <a:fontRef idx="minor">
+                              <a:schemeClr val="lt1"/>
+                            </a:fontRef>
+                          </wps:style>
+                          <wps:bodyPr rot="0" spcFirstLastPara="0" vertOverflow="overflow" horzOverflow="overflow" vert="horz" wrap="square" lIns="91440" tIns="45720" rIns="91440" bIns="45720" numCol="1" spcCol="0" rtlCol="0" fromWordArt="0" anchor="ctr" anchorCtr="0" forceAA="0" compatLnSpc="1">
+                            <a:prstTxWarp prst="textNoShape">
+                              <a:avLst/>
+                            </a:prstTxWarp>
+                            <a:noAutofit/>
+                          </wps:bodyPr>
+                        </wps:wsp>
+                        <wps:wsp>
+                          <wps:cNvPr id="30" name="Oval 30"/>
+                          <wps:cNvSpPr/>
+                          <wps:spPr>
+                            <a:xfrm>
+                              <a:off x="457200" y="617220"/>
+                              <a:ext cx="182880" cy="182880"/>
+                            </a:xfrm>
+                            <a:prstGeom prst="ellipse">
+                              <a:avLst/>
+                            </a:prstGeom>
                             <a:solidFill>
                               <a:schemeClr val="tx1"/>
                             </a:solidFill>
+                            <a:ln>
+                              <a:solidFill>
+                                <a:schemeClr val="tx1"/>
+                              </a:solidFill>
+                            </a:ln>
+                          </wps:spPr>
+                          <wps:style>
+                            <a:lnRef idx="2">
+                              <a:schemeClr val="accent1">
+                                <a:shade val="50000"/>
+                              </a:schemeClr>
+                            </a:lnRef>
+                            <a:fillRef idx="1">
+                              <a:schemeClr val="accent1"/>
+                            </a:fillRef>
+                            <a:effectRef idx="0">
+                              <a:schemeClr val="accent1"/>
+                            </a:effectRef>
+                            <a:fontRef idx="minor">
+                              <a:schemeClr val="lt1"/>
+                            </a:fontRef>
+                          </wps:style>
+                          <wps:bodyPr rot="0" spcFirstLastPara="0" vertOverflow="overflow" horzOverflow="overflow" vert="horz" wrap="square" lIns="91440" tIns="45720" rIns="91440" bIns="45720" numCol="1" spcCol="0" rtlCol="0" fromWordArt="0" anchor="ctr" anchorCtr="0" forceAA="0" compatLnSpc="1">
+                            <a:prstTxWarp prst="textNoShape">
+                              <a:avLst/>
+                            </a:prstTxWarp>
+                            <a:noAutofit/>
+                          </wps:bodyPr>
+                        </wps:wsp>
+                      </wpg:grpSp>
+                      <pic:pic xmlns:pic="http://schemas.openxmlformats.org/drawingml/2006/picture">
+                        <pic:nvPicPr>
+                          <pic:cNvPr id="37" name="Picture 37"/>
+                          <pic:cNvPicPr>
+                            <a:picLocks noChangeAspect="1"/>
+                          </pic:cNvPicPr>
+                        </pic:nvPicPr>
+                        <pic:blipFill>
+                          <a:blip r:embed="rId12" cstate="print">
+                            <a:extLst>
+                              <a:ext uri="{28A0092B-C50C-407E-A947-70E740481C1C}">
+                                <a14:useLocalDpi xmlns:a14="http://schemas.microsoft.com/office/drawing/2010/main" val="0"/>
+                              </a:ext>
+                            </a:extLst>
+                          </a:blip>
+                          <a:srcRect/>
+                          <a:stretch>
+                            <a:fillRect/>
+                          </a:stretch>
+                        </pic:blipFill>
+                        <pic:spPr bwMode="auto">
+                          <a:xfrm>
+                            <a:off x="213360" y="0"/>
+                            <a:ext cx="1870075" cy="1095375"/>
+                          </a:xfrm>
+                          <a:prstGeom prst="rect">
+                            <a:avLst/>
+                          </a:prstGeom>
+                          <a:noFill/>
+                          <a:ln>
+                            <a:noFill/>
                           </a:ln>
-                        </wps:spPr>
-                        <wps:style>
-                          <a:lnRef idx="2">
-                            <a:schemeClr val="accent1">
-                              <a:shade val="50000"/>
-                            </a:schemeClr>
-                          </a:lnRef>
-                          <a:fillRef idx="1">
-                            <a:schemeClr val="accent1"/>
-                          </a:fillRef>
-                          <a:effectRef idx="0">
-                            <a:schemeClr val="accent1"/>
-                          </a:effectRef>
-                          <a:fontRef idx="minor">
-                            <a:schemeClr val="lt1"/>
-                          </a:fontRef>
-                        </wps:style>
-                        <wps:bodyPr rot="0" spcFirstLastPara="0" vertOverflow="overflow" horzOverflow="overflow" vert="horz" wrap="square" lIns="91440" tIns="45720" rIns="91440" bIns="45720" numCol="1" spcCol="0" rtlCol="0" fromWordArt="0" anchor="ctr" anchorCtr="0" forceAA="0" compatLnSpc="1">
-                          <a:prstTxWarp prst="textNoShape">
-                            <a:avLst/>
-                          </a:prstTxWarp>
-                          <a:noAutofit/>
-                        </wps:bodyPr>
-                      </wps:wsp>
+                        </pic:spPr>
+                      </pic:pic>
                     </wpg:wgp>
                   </a:graphicData>
                 </a:graphic>
+                <wp14:sizeRelH relativeFrom="margin">
+                  <wp14:pctWidth>0</wp14:pctWidth>
+                </wp14:sizeRelH>
+                <wp14:sizeRelV relativeFrom="margin">
+                  <wp14:pctHeight>0</wp14:pctHeight>
+                </wp14:sizeRelV>
               </wp:anchor>
             </w:drawing>
           </mc:Choice>
           <mc:Fallback>
             <w:pict>
-              <v:group w14:anchorId="164CEE8A" id="Group 20" o:spid="_x0000_s1026" style="position:absolute;margin-left:244.2pt;margin-top:369.6pt;width:2in;height:2in;z-index:251668480" coordsize="18288,18288" o:gfxdata="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">
-                <v:oval id="Oval 21" o:spid="_x0000_s1027" style="position:absolute;width:18288;height:18288;visibility:visible;mso-wrap-style:square;v-text-anchor:middle" o:gfxdata="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" fillcolor="#0070c0" strokecolor="#0070c0" strokeweight="1pt">
+              <v:group w14:anchorId="69F7C1CA" id="Group 16" o:spid="_x0000_s1026" style="position:absolute;margin-left:33.9pt;margin-top:56.25pt;width:1in;height:91.4pt;z-index:251734016;mso-width-relative:margin;mso-height-relative:margin" coordsize="20834,26212" o:gfxdata="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">
+                <v:group id="Group 17" o:spid="_x0000_s1027" style="position:absolute;top:7924;width:18288;height:18288" coordsize="18288,18288" o:gfxdata="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">
+                  <v:oval id="Oval 18" o:spid="_x0000_s1028" style="position:absolute;width:18288;height:18288;visibility:visible;mso-wrap-style:square;v-text-anchor:middle" o:gfxdata="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" fillcolor="#7030a0" strokecolor="#7030a0" strokeweight="1pt">
+                    <v:stroke joinstyle="miter"/>
+                  </v:oval>
+                  <v:oval id="Oval 19" o:spid="_x0000_s1029" style="position:absolute;left:2971;top:4610;width:5030;height:5029;visibility:visible;mso-wrap-style:square;v-text-anchor:middle" o:gfxdata="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" fillcolor="white [3212]" strokecolor="white [3212]" strokeweight="1pt">
+                    <v:stroke joinstyle="miter"/>
+                  </v:oval>
+                  <v:oval id="Oval 27" o:spid="_x0000_s1030" style="position:absolute;left:10439;top:4610;width:5029;height:5029;visibility:visible;mso-wrap-style:square;v-text-anchor:middle" o:gfxdata="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" fillcolor="white [3212]" strokecolor="white [3212]" strokeweight="1pt">
+                    <v:stroke joinstyle="miter"/>
+                  </v:oval>
+                  <v:oval id="Oval 29" o:spid="_x0000_s1031" style="position:absolute;left:12039;top:6172;width:1829;height:1829;visibility:visible;mso-wrap-style:square;v-text-anchor:middle" o:gfxdata="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" fillcolor="black [3213]" strokecolor="black [3213]" strokeweight="1pt">
+                    <v:stroke joinstyle="miter"/>
+                  </v:oval>
+                  <v:oval id="Oval 30" o:spid="_x0000_s1032" style="position:absolute;left:4572;top:6172;width:1828;height:1829;visibility:visible;mso-wrap-style:square;v-text-anchor:middle" o:gfxdata="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" fillcolor="black [3213]" strokecolor="black [3213]" strokeweight="1pt">
+                    <v:stroke joinstyle="miter"/>
+                  </v:oval>
+                </v:group>
+                <v:shapetype id="_x0000_t75" coordsize="21600,21600" o:spt="75" o:preferrelative="t" path="m@4@5l@4@11@9@11@9@5xe" filled="f" stroked="f">
                   <v:stroke joinstyle="miter"/>
-                </v:oval>
-                <v:oval id="Oval 22" o:spid="_x0000_s1028" style="position:absolute;left:2971;top:4610;width:5030;height:5029;visibility:visible;mso-wrap-style:square;v-text-anchor:middle" o:gfxdata="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" fillcolor="white [3212]" strokecolor="white [3212]" strokeweight="1pt">
-                  <v:stroke joinstyle="miter"/>
-                </v:oval>
-                <v:oval id="Oval 23" o:spid="_x0000_s1029" style="position:absolute;left:10439;top:4610;width:5029;height:5029;visibility:visible;mso-wrap-style:square;v-text-anchor:middle" o:gfxdata="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" fillcolor="white [3212]" strokecolor="white [3212]" strokeweight="1pt">
-                  <v:stroke joinstyle="miter"/>
-                </v:oval>
-                <v:oval id="Oval 24" o:spid="_x0000_s1030" style="position:absolute;left:12039;top:6172;width:1829;height:1829;visibility:visible;mso-wrap-style:square;v-text-anchor:middle" o:gfxdata="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" fillcolor="black [3213]" strokecolor="black [3213]" strokeweight="1pt">
-                  <v:stroke joinstyle="miter"/>
-                </v:oval>
-                <v:oval id="Oval 25" o:spid="_x0000_s1031" style="position:absolute;left:4572;top:6172;width:1828;height:1829;visibility:visible;mso-wrap-style:square;v-text-anchor:middle" o:gfxdata="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" fillcolor="black [3213]" strokecolor="black [3213]" strokeweight="1pt">
-                  <v:stroke joinstyle="miter"/>
-                </v:oval>
+                  <v:formulas>
+                    <v:f eqn="if lineDrawn pixelLineWidth 0"/>
+                    <v:f eqn="sum @0 1 0"/>
+                    <v:f eqn="sum 0 0 @1"/>
+                    <v:f eqn="prod @2 1 2"/>
+                    <v:f eqn="prod @3 21600 pixelWidth"/>
+                    <v:f eqn="prod @3 21600 pixelHeight"/>
+                    <v:f eqn="sum @0 0 1"/>
+                    <v:f eqn="prod @6 1 2"/>
+                    <v:f eqn="prod @7 21600 pixelWidth"/>
+                    <v:f eqn="sum @8 21600 0"/>
+                    <v:f eqn="prod @7 21600 pixelHeight"/>
+                    <v:f eqn="sum @10 21600 0"/>
+                  </v:formulas>
+                  <v:path o:extrusionok="f" gradientshapeok="t" o:connecttype="rect"/>
+                  <o:lock v:ext="edit" aspectratio="t"/>
+                </v:shapetype>
+                <v:shape id="Picture 37" o:spid="_x0000_s1033" type="#_x0000_t75" style="position:absolute;left:2133;width:18701;height:10953;visibility:visible;mso-wrap-style:square" o:gfxdata="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">
+                  <v:imagedata r:id="rId13" o:title=""/>
+                </v:shape>
               </v:group>
             </w:pict>
           </mc:Fallback>
@@ -3820,13 +4232,214 @@
           <w:noProof/>
         </w:rPr>
         <w:drawing>
+          <wp:anchor distT="0" distB="0" distL="114300" distR="114300" simplePos="0" relativeHeight="251738112" behindDoc="0" locked="0" layoutInCell="1" allowOverlap="1">
+            <wp:simplePos x="0" y="0"/>
+            <wp:positionH relativeFrom="column">
+              <wp:posOffset>1376680</wp:posOffset>
+            </wp:positionH>
+            <wp:positionV relativeFrom="paragraph">
+              <wp:posOffset>1063625</wp:posOffset>
+            </wp:positionV>
+            <wp:extent cx="504825" cy="457200"/>
+            <wp:effectExtent l="0" t="0" r="9525" b="0"/>
+            <wp:wrapNone/>
+            <wp:docPr id="39" name="Picture 39"/>
+            <wp:cNvGraphicFramePr>
+              <a:graphicFrameLocks xmlns:a="http://schemas.openxmlformats.org/drawingml/2006/main" noChangeAspect="1"/>
+            </wp:cNvGraphicFramePr>
+            <a:graphic xmlns:a="http://schemas.openxmlformats.org/drawingml/2006/main">
+              <a:graphicData uri="http://schemas.openxmlformats.org/drawingml/2006/picture">
+                <pic:pic xmlns:pic="http://schemas.openxmlformats.org/drawingml/2006/picture">
+                  <pic:nvPicPr>
+                    <pic:cNvPr id="0" name="Picture 1"/>
+                    <pic:cNvPicPr>
+                      <a:picLocks noChangeAspect="1" noChangeArrowheads="1"/>
+                    </pic:cNvPicPr>
+                  </pic:nvPicPr>
+                  <pic:blipFill>
+                    <a:blip r:embed="rId14" cstate="print">
+                      <a:extLst>
+                        <a:ext uri="{28A0092B-C50C-407E-A947-70E740481C1C}">
+                          <a14:useLocalDpi xmlns:a14="http://schemas.microsoft.com/office/drawing/2010/main" val="0"/>
+                        </a:ext>
+                      </a:extLst>
+                    </a:blip>
+                    <a:srcRect/>
+                    <a:stretch>
+                      <a:fillRect/>
+                    </a:stretch>
+                  </pic:blipFill>
+                  <pic:spPr bwMode="auto">
+                    <a:xfrm>
+                      <a:off x="0" y="0"/>
+                      <a:ext cx="504825" cy="457200"/>
+                    </a:xfrm>
+                    <a:prstGeom prst="rect">
+                      <a:avLst/>
+                    </a:prstGeom>
+                    <a:noFill/>
+                    <a:ln>
+                      <a:noFill/>
+                    </a:ln>
+                  </pic:spPr>
+                </pic:pic>
+              </a:graphicData>
+            </a:graphic>
+            <wp14:sizeRelH relativeFrom="margin">
+              <wp14:pctWidth>0</wp14:pctWidth>
+            </wp14:sizeRelH>
+            <wp14:sizeRelV relativeFrom="margin">
+              <wp14:pctHeight>0</wp14:pctHeight>
+            </wp14:sizeRelV>
+          </wp:anchor>
+        </w:drawing>
+      </w:r>
+      <w:r>
+        <w:rPr>
+          <w:noProof/>
+        </w:rPr>
+        <w:drawing>
+          <wp:anchor distT="0" distB="0" distL="114300" distR="114300" simplePos="0" relativeHeight="251740160" behindDoc="0" locked="0" layoutInCell="1" allowOverlap="1" wp14:anchorId="53204169" wp14:editId="177A4D10">
+            <wp:simplePos x="0" y="0"/>
+            <wp:positionH relativeFrom="column">
+              <wp:posOffset>2519680</wp:posOffset>
+            </wp:positionH>
+            <wp:positionV relativeFrom="paragraph">
+              <wp:posOffset>1061085</wp:posOffset>
+            </wp:positionV>
+            <wp:extent cx="504825" cy="457200"/>
+            <wp:effectExtent l="0" t="0" r="9525" b="0"/>
+            <wp:wrapNone/>
+            <wp:docPr id="40" name="Picture 40"/>
+            <wp:cNvGraphicFramePr>
+              <a:graphicFrameLocks xmlns:a="http://schemas.openxmlformats.org/drawingml/2006/main" noChangeAspect="1"/>
+            </wp:cNvGraphicFramePr>
+            <a:graphic xmlns:a="http://schemas.openxmlformats.org/drawingml/2006/main">
+              <a:graphicData uri="http://schemas.openxmlformats.org/drawingml/2006/picture">
+                <pic:pic xmlns:pic="http://schemas.openxmlformats.org/drawingml/2006/picture">
+                  <pic:nvPicPr>
+                    <pic:cNvPr id="0" name="Picture 1"/>
+                    <pic:cNvPicPr>
+                      <a:picLocks noChangeAspect="1" noChangeArrowheads="1"/>
+                    </pic:cNvPicPr>
+                  </pic:nvPicPr>
+                  <pic:blipFill>
+                    <a:blip r:embed="rId14" cstate="print">
+                      <a:extLst>
+                        <a:ext uri="{28A0092B-C50C-407E-A947-70E740481C1C}">
+                          <a14:useLocalDpi xmlns:a14="http://schemas.microsoft.com/office/drawing/2010/main" val="0"/>
+                        </a:ext>
+                      </a:extLst>
+                    </a:blip>
+                    <a:srcRect/>
+                    <a:stretch>
+                      <a:fillRect/>
+                    </a:stretch>
+                  </pic:blipFill>
+                  <pic:spPr bwMode="auto">
+                    <a:xfrm>
+                      <a:off x="0" y="0"/>
+                      <a:ext cx="504825" cy="457200"/>
+                    </a:xfrm>
+                    <a:prstGeom prst="rect">
+                      <a:avLst/>
+                    </a:prstGeom>
+                    <a:noFill/>
+                    <a:ln>
+                      <a:noFill/>
+                    </a:ln>
+                  </pic:spPr>
+                </pic:pic>
+              </a:graphicData>
+            </a:graphic>
+            <wp14:sizeRelH relativeFrom="margin">
+              <wp14:pctWidth>0</wp14:pctWidth>
+            </wp14:sizeRelH>
+            <wp14:sizeRelV relativeFrom="margin">
+              <wp14:pctHeight>0</wp14:pctHeight>
+            </wp14:sizeRelV>
+          </wp:anchor>
+        </w:drawing>
+      </w:r>
+      <w:r>
+        <w:rPr>
+          <w:noProof/>
+        </w:rPr>
+        <w:drawing>
+          <wp:anchor distT="0" distB="0" distL="114300" distR="114300" simplePos="0" relativeHeight="251742208" behindDoc="0" locked="0" layoutInCell="1" allowOverlap="1" wp14:anchorId="53204169" wp14:editId="177A4D10">
+            <wp:simplePos x="0" y="0"/>
+            <wp:positionH relativeFrom="column">
+              <wp:posOffset>1946910</wp:posOffset>
+            </wp:positionH>
+            <wp:positionV relativeFrom="paragraph">
+              <wp:posOffset>1060450</wp:posOffset>
+            </wp:positionV>
+            <wp:extent cx="504825" cy="457200"/>
+            <wp:effectExtent l="0" t="0" r="9525" b="0"/>
+            <wp:wrapNone/>
+            <wp:docPr id="41" name="Picture 41"/>
+            <wp:cNvGraphicFramePr>
+              <a:graphicFrameLocks xmlns:a="http://schemas.openxmlformats.org/drawingml/2006/main" noChangeAspect="1"/>
+            </wp:cNvGraphicFramePr>
+            <a:graphic xmlns:a="http://schemas.openxmlformats.org/drawingml/2006/main">
+              <a:graphicData uri="http://schemas.openxmlformats.org/drawingml/2006/picture">
+                <pic:pic xmlns:pic="http://schemas.openxmlformats.org/drawingml/2006/picture">
+                  <pic:nvPicPr>
+                    <pic:cNvPr id="0" name="Picture 1"/>
+                    <pic:cNvPicPr>
+                      <a:picLocks noChangeAspect="1" noChangeArrowheads="1"/>
+                    </pic:cNvPicPr>
+                  </pic:nvPicPr>
+                  <pic:blipFill>
+                    <a:blip r:embed="rId14" cstate="print">
+                      <a:extLst>
+                        <a:ext uri="{28A0092B-C50C-407E-A947-70E740481C1C}">
+                          <a14:useLocalDpi xmlns:a14="http://schemas.microsoft.com/office/drawing/2010/main" val="0"/>
+                        </a:ext>
+                      </a:extLst>
+                    </a:blip>
+                    <a:srcRect/>
+                    <a:stretch>
+                      <a:fillRect/>
+                    </a:stretch>
+                  </pic:blipFill>
+                  <pic:spPr bwMode="auto">
+                    <a:xfrm>
+                      <a:off x="0" y="0"/>
+                      <a:ext cx="504825" cy="457200"/>
+                    </a:xfrm>
+                    <a:prstGeom prst="rect">
+                      <a:avLst/>
+                    </a:prstGeom>
+                    <a:noFill/>
+                    <a:ln>
+                      <a:noFill/>
+                    </a:ln>
+                  </pic:spPr>
+                </pic:pic>
+              </a:graphicData>
+            </a:graphic>
+            <wp14:sizeRelH relativeFrom="margin">
+              <wp14:pctWidth>0</wp14:pctWidth>
+            </wp14:sizeRelH>
+            <wp14:sizeRelV relativeFrom="margin">
+              <wp14:pctHeight>0</wp14:pctHeight>
+            </wp14:sizeRelV>
+          </wp:anchor>
+        </w:drawing>
+      </w:r>
+      <w:r>
+        <w:rPr>
+          <w:noProof/>
+        </w:rPr>
+        <w:drawing>
           <wp:anchor distT="0" distB="0" distL="114300" distR="114300" simplePos="0" relativeHeight="251669504" behindDoc="0" locked="0" layoutInCell="1" allowOverlap="1">
             <wp:simplePos x="0" y="0"/>
             <wp:positionH relativeFrom="column">
-              <wp:posOffset>3474720</wp:posOffset>
+              <wp:posOffset>3360420</wp:posOffset>
             </wp:positionH>
             <wp:positionV relativeFrom="paragraph">
-              <wp:posOffset>5722620</wp:posOffset>
+              <wp:posOffset>6541770</wp:posOffset>
             </wp:positionV>
             <wp:extent cx="2293620" cy="1102995"/>
             <wp:effectExtent l="0" t="0" r="0" b="1905"/>
@@ -3845,7 +4458,7 @@
                     </pic:cNvPicPr>
                   </pic:nvPicPr>
                   <pic:blipFill>
-                    <a:blip r:embed="rId11" cstate="print">
+                    <a:blip r:embed="rId15" cstate="print">
                       <a:extLst>
                         <a:ext uri="{28A0092B-C50C-407E-A947-70E740481C1C}">
                           <a14:useLocalDpi xmlns:a14="http://schemas.microsoft.com/office/drawing/2010/main" val="0"/>
@@ -3875,6 +4488,558 @@
             </a:graphic>
           </wp:anchor>
         </w:drawing>
+      </w:r>
+      <w:r>
+        <w:rPr>
+          <w:noProof/>
+        </w:rPr>
+        <mc:AlternateContent>
+          <mc:Choice Requires="wpg">
+            <w:drawing>
+              <wp:anchor distT="0" distB="0" distL="114300" distR="114300" simplePos="0" relativeHeight="251668480" behindDoc="0" locked="0" layoutInCell="1" allowOverlap="1">
+                <wp:simplePos x="0" y="0"/>
+                <wp:positionH relativeFrom="column">
+                  <wp:posOffset>2987040</wp:posOffset>
+                </wp:positionH>
+                <wp:positionV relativeFrom="paragraph">
+                  <wp:posOffset>5513070</wp:posOffset>
+                </wp:positionV>
+                <wp:extent cx="1828800" cy="1828800"/>
+                <wp:effectExtent l="0" t="0" r="19050" b="19050"/>
+                <wp:wrapNone/>
+                <wp:docPr id="20" name="Group 20"/>
+                <wp:cNvGraphicFramePr/>
+                <a:graphic xmlns:a="http://schemas.openxmlformats.org/drawingml/2006/main">
+                  <a:graphicData uri="http://schemas.microsoft.com/office/word/2010/wordprocessingGroup">
+                    <wpg:wgp>
+                      <wpg:cNvGrpSpPr/>
+                      <wpg:grpSpPr>
+                        <a:xfrm>
+                          <a:off x="0" y="0"/>
+                          <a:ext cx="1828800" cy="1828800"/>
+                          <a:chOff x="0" y="0"/>
+                          <a:chExt cx="1828800" cy="1828800"/>
+                        </a:xfrm>
+                      </wpg:grpSpPr>
+                      <wps:wsp>
+                        <wps:cNvPr id="21" name="Oval 21"/>
+                        <wps:cNvSpPr/>
+                        <wps:spPr>
+                          <a:xfrm>
+                            <a:off x="0" y="0"/>
+                            <a:ext cx="1828800" cy="1828800"/>
+                          </a:xfrm>
+                          <a:prstGeom prst="ellipse">
+                            <a:avLst/>
+                          </a:prstGeom>
+                          <a:solidFill>
+                            <a:srgbClr val="0070C0"/>
+                          </a:solidFill>
+                          <a:ln>
+                            <a:solidFill>
+                              <a:srgbClr val="0070C0"/>
+                            </a:solidFill>
+                          </a:ln>
+                        </wps:spPr>
+                        <wps:style>
+                          <a:lnRef idx="2">
+                            <a:schemeClr val="accent1">
+                              <a:shade val="50000"/>
+                            </a:schemeClr>
+                          </a:lnRef>
+                          <a:fillRef idx="1">
+                            <a:schemeClr val="accent1"/>
+                          </a:fillRef>
+                          <a:effectRef idx="0">
+                            <a:schemeClr val="accent1"/>
+                          </a:effectRef>
+                          <a:fontRef idx="minor">
+                            <a:schemeClr val="lt1"/>
+                          </a:fontRef>
+                        </wps:style>
+                        <wps:bodyPr rot="0" spcFirstLastPara="0" vertOverflow="overflow" horzOverflow="overflow" vert="horz" wrap="square" lIns="91440" tIns="45720" rIns="91440" bIns="45720" numCol="1" spcCol="0" rtlCol="0" fromWordArt="0" anchor="ctr" anchorCtr="0" forceAA="0" compatLnSpc="1">
+                          <a:prstTxWarp prst="textNoShape">
+                            <a:avLst/>
+                          </a:prstTxWarp>
+                          <a:noAutofit/>
+                        </wps:bodyPr>
+                      </wps:wsp>
+                      <wps:wsp>
+                        <wps:cNvPr id="22" name="Oval 22"/>
+                        <wps:cNvSpPr/>
+                        <wps:spPr>
+                          <a:xfrm>
+                            <a:off x="297180" y="461010"/>
+                            <a:ext cx="502920" cy="502920"/>
+                          </a:xfrm>
+                          <a:prstGeom prst="ellipse">
+                            <a:avLst/>
+                          </a:prstGeom>
+                          <a:solidFill>
+                            <a:schemeClr val="bg1"/>
+                          </a:solidFill>
+                          <a:ln>
+                            <a:solidFill>
+                              <a:schemeClr val="bg1"/>
+                            </a:solidFill>
+                          </a:ln>
+                        </wps:spPr>
+                        <wps:style>
+                          <a:lnRef idx="2">
+                            <a:schemeClr val="accent1">
+                              <a:shade val="50000"/>
+                            </a:schemeClr>
+                          </a:lnRef>
+                          <a:fillRef idx="1">
+                            <a:schemeClr val="accent1"/>
+                          </a:fillRef>
+                          <a:effectRef idx="0">
+                            <a:schemeClr val="accent1"/>
+                          </a:effectRef>
+                          <a:fontRef idx="minor">
+                            <a:schemeClr val="lt1"/>
+                          </a:fontRef>
+                        </wps:style>
+                        <wps:bodyPr rot="0" spcFirstLastPara="0" vertOverflow="overflow" horzOverflow="overflow" vert="horz" wrap="square" lIns="91440" tIns="45720" rIns="91440" bIns="45720" numCol="1" spcCol="0" rtlCol="0" fromWordArt="0" anchor="ctr" anchorCtr="0" forceAA="0" compatLnSpc="1">
+                          <a:prstTxWarp prst="textNoShape">
+                            <a:avLst/>
+                          </a:prstTxWarp>
+                          <a:noAutofit/>
+                        </wps:bodyPr>
+                      </wps:wsp>
+                      <wps:wsp>
+                        <wps:cNvPr id="23" name="Oval 23"/>
+                        <wps:cNvSpPr/>
+                        <wps:spPr>
+                          <a:xfrm>
+                            <a:off x="1043940" y="461010"/>
+                            <a:ext cx="502920" cy="502920"/>
+                          </a:xfrm>
+                          <a:prstGeom prst="ellipse">
+                            <a:avLst/>
+                          </a:prstGeom>
+                          <a:solidFill>
+                            <a:schemeClr val="bg1"/>
+                          </a:solidFill>
+                          <a:ln>
+                            <a:solidFill>
+                              <a:schemeClr val="bg1"/>
+                            </a:solidFill>
+                          </a:ln>
+                        </wps:spPr>
+                        <wps:style>
+                          <a:lnRef idx="2">
+                            <a:schemeClr val="accent1">
+                              <a:shade val="50000"/>
+                            </a:schemeClr>
+                          </a:lnRef>
+                          <a:fillRef idx="1">
+                            <a:schemeClr val="accent1"/>
+                          </a:fillRef>
+                          <a:effectRef idx="0">
+                            <a:schemeClr val="accent1"/>
+                          </a:effectRef>
+                          <a:fontRef idx="minor">
+                            <a:schemeClr val="lt1"/>
+                          </a:fontRef>
+                        </wps:style>
+                        <wps:bodyPr rot="0" spcFirstLastPara="0" vertOverflow="overflow" horzOverflow="overflow" vert="horz" wrap="square" lIns="91440" tIns="45720" rIns="91440" bIns="45720" numCol="1" spcCol="0" rtlCol="0" fromWordArt="0" anchor="ctr" anchorCtr="0" forceAA="0" compatLnSpc="1">
+                          <a:prstTxWarp prst="textNoShape">
+                            <a:avLst/>
+                          </a:prstTxWarp>
+                          <a:noAutofit/>
+                        </wps:bodyPr>
+                      </wps:wsp>
+                      <wps:wsp>
+                        <wps:cNvPr id="24" name="Oval 24"/>
+                        <wps:cNvSpPr/>
+                        <wps:spPr>
+                          <a:xfrm>
+                            <a:off x="1203960" y="617220"/>
+                            <a:ext cx="182880" cy="182880"/>
+                          </a:xfrm>
+                          <a:prstGeom prst="ellipse">
+                            <a:avLst/>
+                          </a:prstGeom>
+                          <a:solidFill>
+                            <a:schemeClr val="tx1"/>
+                          </a:solidFill>
+                          <a:ln>
+                            <a:solidFill>
+                              <a:schemeClr val="tx1"/>
+                            </a:solidFill>
+                          </a:ln>
+                        </wps:spPr>
+                        <wps:style>
+                          <a:lnRef idx="2">
+                            <a:schemeClr val="accent1">
+                              <a:shade val="50000"/>
+                            </a:schemeClr>
+                          </a:lnRef>
+                          <a:fillRef idx="1">
+                            <a:schemeClr val="accent1"/>
+                          </a:fillRef>
+                          <a:effectRef idx="0">
+                            <a:schemeClr val="accent1"/>
+                          </a:effectRef>
+                          <a:fontRef idx="minor">
+                            <a:schemeClr val="lt1"/>
+                          </a:fontRef>
+                        </wps:style>
+                        <wps:bodyPr rot="0" spcFirstLastPara="0" vertOverflow="overflow" horzOverflow="overflow" vert="horz" wrap="square" lIns="91440" tIns="45720" rIns="91440" bIns="45720" numCol="1" spcCol="0" rtlCol="0" fromWordArt="0" anchor="ctr" anchorCtr="0" forceAA="0" compatLnSpc="1">
+                          <a:prstTxWarp prst="textNoShape">
+                            <a:avLst/>
+                          </a:prstTxWarp>
+                          <a:noAutofit/>
+                        </wps:bodyPr>
+                      </wps:wsp>
+                      <wps:wsp>
+                        <wps:cNvPr id="25" name="Oval 25"/>
+                        <wps:cNvSpPr/>
+                        <wps:spPr>
+                          <a:xfrm>
+                            <a:off x="457200" y="617220"/>
+                            <a:ext cx="182880" cy="182880"/>
+                          </a:xfrm>
+                          <a:prstGeom prst="ellipse">
+                            <a:avLst/>
+                          </a:prstGeom>
+                          <a:solidFill>
+                            <a:schemeClr val="tx1"/>
+                          </a:solidFill>
+                          <a:ln>
+                            <a:solidFill>
+                              <a:schemeClr val="tx1"/>
+                            </a:solidFill>
+                          </a:ln>
+                        </wps:spPr>
+                        <wps:style>
+                          <a:lnRef idx="2">
+                            <a:schemeClr val="accent1">
+                              <a:shade val="50000"/>
+                            </a:schemeClr>
+                          </a:lnRef>
+                          <a:fillRef idx="1">
+                            <a:schemeClr val="accent1"/>
+                          </a:fillRef>
+                          <a:effectRef idx="0">
+                            <a:schemeClr val="accent1"/>
+                          </a:effectRef>
+                          <a:fontRef idx="minor">
+                            <a:schemeClr val="lt1"/>
+                          </a:fontRef>
+                        </wps:style>
+                        <wps:bodyPr rot="0" spcFirstLastPara="0" vertOverflow="overflow" horzOverflow="overflow" vert="horz" wrap="square" lIns="91440" tIns="45720" rIns="91440" bIns="45720" numCol="1" spcCol="0" rtlCol="0" fromWordArt="0" anchor="ctr" anchorCtr="0" forceAA="0" compatLnSpc="1">
+                          <a:prstTxWarp prst="textNoShape">
+                            <a:avLst/>
+                          </a:prstTxWarp>
+                          <a:noAutofit/>
+                        </wps:bodyPr>
+                      </wps:wsp>
+                    </wpg:wgp>
+                  </a:graphicData>
+                </a:graphic>
+              </wp:anchor>
+            </w:drawing>
+          </mc:Choice>
+          <mc:Fallback>
+            <w:pict>
+              <v:group w14:anchorId="6E79F944" id="Group 20" o:spid="_x0000_s1026" style="position:absolute;margin-left:235.2pt;margin-top:434.1pt;width:2in;height:2in;z-index:251668480" coordsize="18288,18288" o:gfxdata="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">
+                <v:oval id="Oval 21" o:spid="_x0000_s1027" style="position:absolute;width:18288;height:18288;visibility:visible;mso-wrap-style:square;v-text-anchor:middle" o:gfxdata="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" fillcolor="#0070c0" strokecolor="#0070c0" strokeweight="1pt">
+                  <v:stroke joinstyle="miter"/>
+                </v:oval>
+                <v:oval id="Oval 22" o:spid="_x0000_s1028" style="position:absolute;left:2971;top:4610;width:5030;height:5029;visibility:visible;mso-wrap-style:square;v-text-anchor:middle" o:gfxdata="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" fillcolor="white [3212]" strokecolor="white [3212]" strokeweight="1pt">
+                  <v:stroke joinstyle="miter"/>
+                </v:oval>
+                <v:oval id="Oval 23" o:spid="_x0000_s1029" style="position:absolute;left:10439;top:4610;width:5029;height:5029;visibility:visible;mso-wrap-style:square;v-text-anchor:middle" o:gfxdata="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" fillcolor="white [3212]" strokecolor="white [3212]" strokeweight="1pt">
+                  <v:stroke joinstyle="miter"/>
+                </v:oval>
+                <v:oval id="Oval 24" o:spid="_x0000_s1030" style="position:absolute;left:12039;top:6172;width:1829;height:1829;visibility:visible;mso-wrap-style:square;v-text-anchor:middle" o:gfxdata="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" fillcolor="black [3213]" strokecolor="black [3213]" strokeweight="1pt">
+                  <v:stroke joinstyle="miter"/>
+                </v:oval>
+                <v:oval id="Oval 25" o:spid="_x0000_s1031" style="position:absolute;left:4572;top:6172;width:1828;height:1829;visibility:visible;mso-wrap-style:square;v-text-anchor:middle" o:gfxdata="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" fillcolor="black [3213]" strokecolor="black [3213]" strokeweight="1pt">
+                  <v:stroke joinstyle="miter"/>
+                </v:oval>
+              </v:group>
+            </w:pict>
+          </mc:Fallback>
+        </mc:AlternateContent>
+      </w:r>
+      <w:r>
+        <w:rPr>
+          <w:noProof/>
+        </w:rPr>
+        <mc:AlternateContent>
+          <mc:Choice Requires="wpg">
+            <w:drawing>
+              <wp:anchor distT="0" distB="0" distL="114300" distR="114300" simplePos="0" relativeHeight="251672576" behindDoc="0" locked="0" layoutInCell="1" allowOverlap="1" wp14:anchorId="358CAEF1" wp14:editId="71201ABB">
+                <wp:simplePos x="0" y="0"/>
+                <wp:positionH relativeFrom="column">
+                  <wp:posOffset>311785</wp:posOffset>
+                </wp:positionH>
+                <wp:positionV relativeFrom="paragraph">
+                  <wp:posOffset>5354955</wp:posOffset>
+                </wp:positionV>
+                <wp:extent cx="1828800" cy="1828800"/>
+                <wp:effectExtent l="0" t="0" r="19050" b="19050"/>
+                <wp:wrapNone/>
+                <wp:docPr id="31" name="Group 31"/>
+                <wp:cNvGraphicFramePr/>
+                <a:graphic xmlns:a="http://schemas.openxmlformats.org/drawingml/2006/main">
+                  <a:graphicData uri="http://schemas.microsoft.com/office/word/2010/wordprocessingGroup">
+                    <wpg:wgp>
+                      <wpg:cNvGrpSpPr/>
+                      <wpg:grpSpPr>
+                        <a:xfrm>
+                          <a:off x="0" y="0"/>
+                          <a:ext cx="1828800" cy="1828800"/>
+                          <a:chOff x="0" y="0"/>
+                          <a:chExt cx="1828800" cy="1828800"/>
+                        </a:xfrm>
+                      </wpg:grpSpPr>
+                      <wps:wsp>
+                        <wps:cNvPr id="32" name="Oval 32"/>
+                        <wps:cNvSpPr/>
+                        <wps:spPr>
+                          <a:xfrm>
+                            <a:off x="0" y="0"/>
+                            <a:ext cx="1828800" cy="1828800"/>
+                          </a:xfrm>
+                          <a:prstGeom prst="ellipse">
+                            <a:avLst/>
+                          </a:prstGeom>
+                          <a:solidFill>
+                            <a:srgbClr val="FFFF00"/>
+                          </a:solidFill>
+                          <a:ln>
+                            <a:solidFill>
+                              <a:srgbClr val="FFFF00"/>
+                            </a:solidFill>
+                          </a:ln>
+                        </wps:spPr>
+                        <wps:style>
+                          <a:lnRef idx="2">
+                            <a:schemeClr val="accent1">
+                              <a:shade val="50000"/>
+                            </a:schemeClr>
+                          </a:lnRef>
+                          <a:fillRef idx="1">
+                            <a:schemeClr val="accent1"/>
+                          </a:fillRef>
+                          <a:effectRef idx="0">
+                            <a:schemeClr val="accent1"/>
+                          </a:effectRef>
+                          <a:fontRef idx="minor">
+                            <a:schemeClr val="lt1"/>
+                          </a:fontRef>
+                        </wps:style>
+                        <wps:bodyPr rot="0" spcFirstLastPara="0" vertOverflow="overflow" horzOverflow="overflow" vert="horz" wrap="square" lIns="91440" tIns="45720" rIns="91440" bIns="45720" numCol="1" spcCol="0" rtlCol="0" fromWordArt="0" anchor="ctr" anchorCtr="0" forceAA="0" compatLnSpc="1">
+                          <a:prstTxWarp prst="textNoShape">
+                            <a:avLst/>
+                          </a:prstTxWarp>
+                          <a:noAutofit/>
+                        </wps:bodyPr>
+                      </wps:wsp>
+                      <wps:wsp>
+                        <wps:cNvPr id="33" name="Oval 33"/>
+                        <wps:cNvSpPr/>
+                        <wps:spPr>
+                          <a:xfrm>
+                            <a:off x="297180" y="461010"/>
+                            <a:ext cx="502920" cy="502920"/>
+                          </a:xfrm>
+                          <a:prstGeom prst="ellipse">
+                            <a:avLst/>
+                          </a:prstGeom>
+                          <a:solidFill>
+                            <a:schemeClr val="bg1"/>
+                          </a:solidFill>
+                          <a:ln>
+                            <a:solidFill>
+                              <a:schemeClr val="bg1"/>
+                            </a:solidFill>
+                          </a:ln>
+                        </wps:spPr>
+                        <wps:style>
+                          <a:lnRef idx="2">
+                            <a:schemeClr val="accent1">
+                              <a:shade val="50000"/>
+                            </a:schemeClr>
+                          </a:lnRef>
+                          <a:fillRef idx="1">
+                            <a:schemeClr val="accent1"/>
+                          </a:fillRef>
+                          <a:effectRef idx="0">
+                            <a:schemeClr val="accent1"/>
+                          </a:effectRef>
+                          <a:fontRef idx="minor">
+                            <a:schemeClr val="lt1"/>
+                          </a:fontRef>
+                        </wps:style>
+                        <wps:bodyPr rot="0" spcFirstLastPara="0" vertOverflow="overflow" horzOverflow="overflow" vert="horz" wrap="square" lIns="91440" tIns="45720" rIns="91440" bIns="45720" numCol="1" spcCol="0" rtlCol="0" fromWordArt="0" anchor="ctr" anchorCtr="0" forceAA="0" compatLnSpc="1">
+                          <a:prstTxWarp prst="textNoShape">
+                            <a:avLst/>
+                          </a:prstTxWarp>
+                          <a:noAutofit/>
+                        </wps:bodyPr>
+                      </wps:wsp>
+                      <wps:wsp>
+                        <wps:cNvPr id="34" name="Oval 34"/>
+                        <wps:cNvSpPr/>
+                        <wps:spPr>
+                          <a:xfrm>
+                            <a:off x="1043940" y="461010"/>
+                            <a:ext cx="502920" cy="502920"/>
+                          </a:xfrm>
+                          <a:prstGeom prst="ellipse">
+                            <a:avLst/>
+                          </a:prstGeom>
+                          <a:solidFill>
+                            <a:schemeClr val="bg1"/>
+                          </a:solidFill>
+                          <a:ln>
+                            <a:solidFill>
+                              <a:schemeClr val="bg1"/>
+                            </a:solidFill>
+                          </a:ln>
+                        </wps:spPr>
+                        <wps:style>
+                          <a:lnRef idx="2">
+                            <a:schemeClr val="accent1">
+                              <a:shade val="50000"/>
+                            </a:schemeClr>
+                          </a:lnRef>
+                          <a:fillRef idx="1">
+                            <a:schemeClr val="accent1"/>
+                          </a:fillRef>
+                          <a:effectRef idx="0">
+                            <a:schemeClr val="accent1"/>
+                          </a:effectRef>
+                          <a:fontRef idx="minor">
+                            <a:schemeClr val="lt1"/>
+                          </a:fontRef>
+                        </wps:style>
+                        <wps:bodyPr rot="0" spcFirstLastPara="0" vertOverflow="overflow" horzOverflow="overflow" vert="horz" wrap="square" lIns="91440" tIns="45720" rIns="91440" bIns="45720" numCol="1" spcCol="0" rtlCol="0" fromWordArt="0" anchor="ctr" anchorCtr="0" forceAA="0" compatLnSpc="1">
+                          <a:prstTxWarp prst="textNoShape">
+                            <a:avLst/>
+                          </a:prstTxWarp>
+                          <a:noAutofit/>
+                        </wps:bodyPr>
+                      </wps:wsp>
+                      <wps:wsp>
+                        <wps:cNvPr id="35" name="Oval 35"/>
+                        <wps:cNvSpPr/>
+                        <wps:spPr>
+                          <a:xfrm>
+                            <a:off x="1280160" y="541020"/>
+                            <a:ext cx="182880" cy="182880"/>
+                          </a:xfrm>
+                          <a:prstGeom prst="ellipse">
+                            <a:avLst/>
+                          </a:prstGeom>
+                          <a:solidFill>
+                            <a:schemeClr val="tx1"/>
+                          </a:solidFill>
+                          <a:ln>
+                            <a:solidFill>
+                              <a:schemeClr val="tx1"/>
+                            </a:solidFill>
+                          </a:ln>
+                        </wps:spPr>
+                        <wps:style>
+                          <a:lnRef idx="2">
+                            <a:schemeClr val="accent1">
+                              <a:shade val="50000"/>
+                            </a:schemeClr>
+                          </a:lnRef>
+                          <a:fillRef idx="1">
+                            <a:schemeClr val="accent1"/>
+                          </a:fillRef>
+                          <a:effectRef idx="0">
+                            <a:schemeClr val="accent1"/>
+                          </a:effectRef>
+                          <a:fontRef idx="minor">
+                            <a:schemeClr val="lt1"/>
+                          </a:fontRef>
+                        </wps:style>
+                        <wps:bodyPr rot="0" spcFirstLastPara="0" vertOverflow="overflow" horzOverflow="overflow" vert="horz" wrap="square" lIns="91440" tIns="45720" rIns="91440" bIns="45720" numCol="1" spcCol="0" rtlCol="0" fromWordArt="0" anchor="ctr" anchorCtr="0" forceAA="0" compatLnSpc="1">
+                          <a:prstTxWarp prst="textNoShape">
+                            <a:avLst/>
+                          </a:prstTxWarp>
+                          <a:noAutofit/>
+                        </wps:bodyPr>
+                      </wps:wsp>
+                      <wps:wsp>
+                        <wps:cNvPr id="36" name="Oval 36"/>
+                        <wps:cNvSpPr/>
+                        <wps:spPr>
+                          <a:xfrm>
+                            <a:off x="533400" y="541020"/>
+                            <a:ext cx="182880" cy="182880"/>
+                          </a:xfrm>
+                          <a:prstGeom prst="ellipse">
+                            <a:avLst/>
+                          </a:prstGeom>
+                          <a:solidFill>
+                            <a:schemeClr val="tx1"/>
+                          </a:solidFill>
+                          <a:ln>
+                            <a:solidFill>
+                              <a:schemeClr val="tx1"/>
+                            </a:solidFill>
+                          </a:ln>
+                        </wps:spPr>
+                        <wps:style>
+                          <a:lnRef idx="2">
+                            <a:schemeClr val="accent1">
+                              <a:shade val="50000"/>
+                            </a:schemeClr>
+                          </a:lnRef>
+                          <a:fillRef idx="1">
+                            <a:schemeClr val="accent1"/>
+                          </a:fillRef>
+                          <a:effectRef idx="0">
+                            <a:schemeClr val="accent1"/>
+                          </a:effectRef>
+                          <a:fontRef idx="minor">
+                            <a:schemeClr val="lt1"/>
+                          </a:fontRef>
+                        </wps:style>
+                        <wps:bodyPr rot="0" spcFirstLastPara="0" vertOverflow="overflow" horzOverflow="overflow" vert="horz" wrap="square" lIns="91440" tIns="45720" rIns="91440" bIns="45720" numCol="1" spcCol="0" rtlCol="0" fromWordArt="0" anchor="ctr" anchorCtr="0" forceAA="0" compatLnSpc="1">
+                          <a:prstTxWarp prst="textNoShape">
+                            <a:avLst/>
+                          </a:prstTxWarp>
+                          <a:noAutofit/>
+                        </wps:bodyPr>
+                      </wps:wsp>
+                    </wpg:wgp>
+                  </a:graphicData>
+                </a:graphic>
+              </wp:anchor>
+            </w:drawing>
+          </mc:Choice>
+          <mc:Fallback>
+            <w:pict>
+              <v:group w14:anchorId="1D43C311" id="Group 31" o:spid="_x0000_s1026" style="position:absolute;margin-left:24.55pt;margin-top:421.65pt;width:2in;height:2in;z-index:251672576" coordsize="18288,18288" o:gfxdata="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">
+                <v:oval id="Oval 32" o:spid="_x0000_s1027" style="position:absolute;width:18288;height:18288;visibility:visible;mso-wrap-style:square;v-text-anchor:middle" o:gfxdata="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" fillcolor="yellow" strokecolor="yellow" strokeweight="1pt">
+                  <v:stroke joinstyle="miter"/>
+                </v:oval>
+                <v:oval id="Oval 33" o:spid="_x0000_s1028" style="position:absolute;left:2971;top:4610;width:5030;height:5029;visibility:visible;mso-wrap-style:square;v-text-anchor:middle" o:gfxdata="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" fillcolor="white [3212]" strokecolor="white [3212]" strokeweight="1pt">
+                  <v:stroke joinstyle="miter"/>
+                </v:oval>
+                <v:oval id="Oval 34" o:spid="_x0000_s1029" style="position:absolute;left:10439;top:4610;width:5029;height:5029;visibility:visible;mso-wrap-style:square;v-text-anchor:middle" o:gfxdata="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" fillcolor="white [3212]" strokecolor="white [3212]" strokeweight="1pt">
+                  <v:stroke joinstyle="miter"/>
+                </v:oval>
+                <v:oval id="Oval 35" o:spid="_x0000_s1030" style="position:absolute;left:12801;top:5410;width:1829;height:1829;visibility:visible;mso-wrap-style:square;v-text-anchor:middle" o:gfxdata="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" fillcolor="black [3213]" strokecolor="black [3213]" strokeweight="1pt">
+                  <v:stroke joinstyle="miter"/>
+                </v:oval>
+                <v:oval id="Oval 36" o:spid="_x0000_s1031" style="position:absolute;left:5334;top:5410;width:1828;height:1829;visibility:visible;mso-wrap-style:square;v-text-anchor:middle" o:gfxdata="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" fillcolor="black [3213]" strokecolor="black [3213]" strokeweight="1pt">
+                  <v:stroke joinstyle="miter"/>
+                </v:oval>
+              </v:group>
+            </w:pict>
+          </mc:Fallback>
+        </mc:AlternateContent>
       </w:r>
     </w:p>
     <w:sectPr>

</xml_diff>

<commit_message>
Updated stimuli, enforcer's action space, and web experiment.
</commit_message>
<xml_diff>
--- a/imgs/observer_1/background.docx
+++ b/imgs/observer_1/background.docx
@@ -3300,12 +3300,378 @@
     <w:p/>
     <w:p>
       <w:bookmarkStart w:id="0" w:name="_GoBack"/>
+      <w:r>
+        <w:rPr>
+          <w:noProof/>
+        </w:rPr>
+        <w:lastRenderedPageBreak/>
+        <mc:AlternateContent>
+          <mc:Choice Requires="wps">
+            <w:drawing>
+              <wp:anchor distT="0" distB="0" distL="114300" distR="114300" simplePos="0" relativeHeight="251752448" behindDoc="0" locked="0" layoutInCell="1" allowOverlap="1">
+                <wp:simplePos x="0" y="0"/>
+                <wp:positionH relativeFrom="column">
+                  <wp:posOffset>5324793</wp:posOffset>
+                </wp:positionH>
+                <wp:positionV relativeFrom="paragraph">
+                  <wp:posOffset>850582</wp:posOffset>
+                </wp:positionV>
+                <wp:extent cx="118872" cy="118872"/>
+                <wp:effectExtent l="19050" t="95250" r="14605" b="14605"/>
+                <wp:wrapNone/>
+                <wp:docPr id="50" name="Teardrop 50"/>
+                <wp:cNvGraphicFramePr/>
+                <a:graphic xmlns:a="http://schemas.openxmlformats.org/drawingml/2006/main">
+                  <a:graphicData uri="http://schemas.microsoft.com/office/word/2010/wordprocessingShape">
+                    <wps:wsp>
+                      <wps:cNvSpPr/>
+                      <wps:spPr>
+                        <a:xfrm rot="18830727">
+                          <a:off x="0" y="0"/>
+                          <a:ext cx="118872" cy="118872"/>
+                        </a:xfrm>
+                        <a:prstGeom prst="teardrop">
+                          <a:avLst>
+                            <a:gd name="adj" fmla="val 132877"/>
+                          </a:avLst>
+                        </a:prstGeom>
+                        <a:solidFill>
+                          <a:schemeClr val="accent1">
+                            <a:lumMod val="60000"/>
+                            <a:lumOff val="40000"/>
+                          </a:schemeClr>
+                        </a:solidFill>
+                        <a:ln>
+                          <a:solidFill>
+                            <a:schemeClr val="bg1"/>
+                          </a:solidFill>
+                        </a:ln>
+                      </wps:spPr>
+                      <wps:style>
+                        <a:lnRef idx="2">
+                          <a:schemeClr val="accent1">
+                            <a:shade val="50000"/>
+                          </a:schemeClr>
+                        </a:lnRef>
+                        <a:fillRef idx="1">
+                          <a:schemeClr val="accent1"/>
+                        </a:fillRef>
+                        <a:effectRef idx="0">
+                          <a:schemeClr val="accent1"/>
+                        </a:effectRef>
+                        <a:fontRef idx="minor">
+                          <a:schemeClr val="lt1"/>
+                        </a:fontRef>
+                      </wps:style>
+                      <wps:bodyPr rot="0" spcFirstLastPara="0" vertOverflow="overflow" horzOverflow="overflow" vert="horz" wrap="square" lIns="91440" tIns="45720" rIns="91440" bIns="45720" numCol="1" spcCol="0" rtlCol="0" fromWordArt="0" anchor="ctr" anchorCtr="0" forceAA="0" compatLnSpc="1">
+                        <a:prstTxWarp prst="textNoShape">
+                          <a:avLst/>
+                        </a:prstTxWarp>
+                        <a:noAutofit/>
+                      </wps:bodyPr>
+                    </wps:wsp>
+                  </a:graphicData>
+                </a:graphic>
+                <wp14:sizeRelH relativeFrom="margin">
+                  <wp14:pctWidth>0</wp14:pctWidth>
+                </wp14:sizeRelH>
+                <wp14:sizeRelV relativeFrom="margin">
+                  <wp14:pctHeight>0</wp14:pctHeight>
+                </wp14:sizeRelV>
+              </wp:anchor>
+            </w:drawing>
+          </mc:Choice>
+          <mc:Fallback>
+            <w:pict>
+              <v:shape w14:anchorId="373011E4" id="Teardrop 50" o:spid="_x0000_s1026" style="position:absolute;margin-left:419.3pt;margin-top:66.95pt;width:9.35pt;height:9.35pt;rotation:-3024785fd;z-index:251752448;visibility:visible;mso-wrap-style:square;mso-width-percent:0;mso-height-percent:0;mso-wrap-distance-left:9pt;mso-wrap-distance-top:0;mso-wrap-distance-right:9pt;mso-wrap-distance-bottom:0;mso-position-horizontal:absolute;mso-position-horizontal-relative:text;mso-position-vertical:absolute;mso-position-vertical-relative:text;mso-width-percent:0;mso-height-percent:0;mso-width-relative:margin;mso-height-relative:margin;v-text-anchor:middle" coordsize="118872,118872" o:gfxdata="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" path="m,59436c,26610,26610,,59436,v26325,,52651,-6514,78977,-19541c125386,6785,118872,33111,118872,59436v,32826,-26610,59436,-59436,59436c26610,118872,,92262,,59436xe" fillcolor="#8eaadb [1940]" strokecolor="white [3212]" strokeweight="1pt">
+                <v:stroke joinstyle="miter"/>
+                <v:path arrowok="t" o:connecttype="custom" o:connectlocs="0,59436;59436,0;138413,-19541;118872,59436;59436,118872;0,59436" o:connectangles="0,0,0,0,0,0"/>
+              </v:shape>
+            </w:pict>
+          </mc:Fallback>
+        </mc:AlternateContent>
+      </w:r>
+      <w:r>
+        <w:rPr>
+          <w:noProof/>
+        </w:rPr>
+        <mc:AlternateContent>
+          <mc:Choice Requires="wpg">
+            <w:drawing>
+              <wp:anchor distT="0" distB="0" distL="114300" distR="114300" simplePos="0" relativeHeight="251751424" behindDoc="0" locked="0" layoutInCell="1" allowOverlap="1" wp14:anchorId="1B59A88B" wp14:editId="59A39836">
+                <wp:simplePos x="0" y="0"/>
+                <wp:positionH relativeFrom="column">
+                  <wp:posOffset>3764280</wp:posOffset>
+                </wp:positionH>
+                <wp:positionV relativeFrom="paragraph">
+                  <wp:posOffset>388620</wp:posOffset>
+                </wp:positionV>
+                <wp:extent cx="1828800" cy="1828800"/>
+                <wp:effectExtent l="0" t="0" r="19050" b="19050"/>
+                <wp:wrapNone/>
+                <wp:docPr id="8" name="Group 8"/>
+                <wp:cNvGraphicFramePr/>
+                <a:graphic xmlns:a="http://schemas.openxmlformats.org/drawingml/2006/main">
+                  <a:graphicData uri="http://schemas.microsoft.com/office/word/2010/wordprocessingGroup">
+                    <wpg:wgp>
+                      <wpg:cNvGrpSpPr/>
+                      <wpg:grpSpPr>
+                        <a:xfrm>
+                          <a:off x="0" y="0"/>
+                          <a:ext cx="1828800" cy="1828800"/>
+                          <a:chOff x="0" y="0"/>
+                          <a:chExt cx="1828800" cy="1828800"/>
+                        </a:xfrm>
+                      </wpg:grpSpPr>
+                      <wps:wsp>
+                        <wps:cNvPr id="9" name="Oval 9"/>
+                        <wps:cNvSpPr/>
+                        <wps:spPr>
+                          <a:xfrm>
+                            <a:off x="0" y="0"/>
+                            <a:ext cx="1828800" cy="1828800"/>
+                          </a:xfrm>
+                          <a:prstGeom prst="ellipse">
+                            <a:avLst/>
+                          </a:prstGeom>
+                          <a:solidFill>
+                            <a:srgbClr val="0070C0"/>
+                          </a:solidFill>
+                          <a:ln>
+                            <a:solidFill>
+                              <a:srgbClr val="0070C0"/>
+                            </a:solidFill>
+                          </a:ln>
+                        </wps:spPr>
+                        <wps:style>
+                          <a:lnRef idx="2">
+                            <a:schemeClr val="accent1">
+                              <a:shade val="50000"/>
+                            </a:schemeClr>
+                          </a:lnRef>
+                          <a:fillRef idx="1">
+                            <a:schemeClr val="accent1"/>
+                          </a:fillRef>
+                          <a:effectRef idx="0">
+                            <a:schemeClr val="accent1"/>
+                          </a:effectRef>
+                          <a:fontRef idx="minor">
+                            <a:schemeClr val="lt1"/>
+                          </a:fontRef>
+                        </wps:style>
+                        <wps:bodyPr rot="0" spcFirstLastPara="0" vertOverflow="overflow" horzOverflow="overflow" vert="horz" wrap="square" lIns="91440" tIns="45720" rIns="91440" bIns="45720" numCol="1" spcCol="0" rtlCol="0" fromWordArt="0" anchor="ctr" anchorCtr="0" forceAA="0" compatLnSpc="1">
+                          <a:prstTxWarp prst="textNoShape">
+                            <a:avLst/>
+                          </a:prstTxWarp>
+                          <a:noAutofit/>
+                        </wps:bodyPr>
+                      </wps:wsp>
+                      <wps:wsp>
+                        <wps:cNvPr id="38" name="Oval 38"/>
+                        <wps:cNvSpPr/>
+                        <wps:spPr>
+                          <a:xfrm>
+                            <a:off x="297180" y="461010"/>
+                            <a:ext cx="502920" cy="502920"/>
+                          </a:xfrm>
+                          <a:prstGeom prst="ellipse">
+                            <a:avLst/>
+                          </a:prstGeom>
+                          <a:solidFill>
+                            <a:schemeClr val="bg1"/>
+                          </a:solidFill>
+                          <a:ln>
+                            <a:solidFill>
+                              <a:schemeClr val="bg1"/>
+                            </a:solidFill>
+                          </a:ln>
+                        </wps:spPr>
+                        <wps:style>
+                          <a:lnRef idx="2">
+                            <a:schemeClr val="accent1">
+                              <a:shade val="50000"/>
+                            </a:schemeClr>
+                          </a:lnRef>
+                          <a:fillRef idx="1">
+                            <a:schemeClr val="accent1"/>
+                          </a:fillRef>
+                          <a:effectRef idx="0">
+                            <a:schemeClr val="accent1"/>
+                          </a:effectRef>
+                          <a:fontRef idx="minor">
+                            <a:schemeClr val="lt1"/>
+                          </a:fontRef>
+                        </wps:style>
+                        <wps:bodyPr rot="0" spcFirstLastPara="0" vertOverflow="overflow" horzOverflow="overflow" vert="horz" wrap="square" lIns="91440" tIns="45720" rIns="91440" bIns="45720" numCol="1" spcCol="0" rtlCol="0" fromWordArt="0" anchor="ctr" anchorCtr="0" forceAA="0" compatLnSpc="1">
+                          <a:prstTxWarp prst="textNoShape">
+                            <a:avLst/>
+                          </a:prstTxWarp>
+                          <a:noAutofit/>
+                        </wps:bodyPr>
+                      </wps:wsp>
+                      <wps:wsp>
+                        <wps:cNvPr id="42" name="Oval 42"/>
+                        <wps:cNvSpPr/>
+                        <wps:spPr>
+                          <a:xfrm>
+                            <a:off x="1043940" y="461010"/>
+                            <a:ext cx="502920" cy="502920"/>
+                          </a:xfrm>
+                          <a:prstGeom prst="ellipse">
+                            <a:avLst/>
+                          </a:prstGeom>
+                          <a:solidFill>
+                            <a:schemeClr val="bg1"/>
+                          </a:solidFill>
+                          <a:ln>
+                            <a:solidFill>
+                              <a:schemeClr val="bg1"/>
+                            </a:solidFill>
+                          </a:ln>
+                        </wps:spPr>
+                        <wps:style>
+                          <a:lnRef idx="2">
+                            <a:schemeClr val="accent1">
+                              <a:shade val="50000"/>
+                            </a:schemeClr>
+                          </a:lnRef>
+                          <a:fillRef idx="1">
+                            <a:schemeClr val="accent1"/>
+                          </a:fillRef>
+                          <a:effectRef idx="0">
+                            <a:schemeClr val="accent1"/>
+                          </a:effectRef>
+                          <a:fontRef idx="minor">
+                            <a:schemeClr val="lt1"/>
+                          </a:fontRef>
+                        </wps:style>
+                        <wps:bodyPr rot="0" spcFirstLastPara="0" vertOverflow="overflow" horzOverflow="overflow" vert="horz" wrap="square" lIns="91440" tIns="45720" rIns="91440" bIns="45720" numCol="1" spcCol="0" rtlCol="0" fromWordArt="0" anchor="ctr" anchorCtr="0" forceAA="0" compatLnSpc="1">
+                          <a:prstTxWarp prst="textNoShape">
+                            <a:avLst/>
+                          </a:prstTxWarp>
+                          <a:noAutofit/>
+                        </wps:bodyPr>
+                      </wps:wsp>
+                      <wps:wsp>
+                        <wps:cNvPr id="48" name="Oval 48"/>
+                        <wps:cNvSpPr/>
+                        <wps:spPr>
+                          <a:xfrm>
+                            <a:off x="1203960" y="617220"/>
+                            <a:ext cx="182880" cy="182880"/>
+                          </a:xfrm>
+                          <a:prstGeom prst="ellipse">
+                            <a:avLst/>
+                          </a:prstGeom>
+                          <a:solidFill>
+                            <a:schemeClr val="tx1"/>
+                          </a:solidFill>
+                          <a:ln>
+                            <a:solidFill>
+                              <a:schemeClr val="tx1"/>
+                            </a:solidFill>
+                          </a:ln>
+                        </wps:spPr>
+                        <wps:style>
+                          <a:lnRef idx="2">
+                            <a:schemeClr val="accent1">
+                              <a:shade val="50000"/>
+                            </a:schemeClr>
+                          </a:lnRef>
+                          <a:fillRef idx="1">
+                            <a:schemeClr val="accent1"/>
+                          </a:fillRef>
+                          <a:effectRef idx="0">
+                            <a:schemeClr val="accent1"/>
+                          </a:effectRef>
+                          <a:fontRef idx="minor">
+                            <a:schemeClr val="lt1"/>
+                          </a:fontRef>
+                        </wps:style>
+                        <wps:bodyPr rot="0" spcFirstLastPara="0" vertOverflow="overflow" horzOverflow="overflow" vert="horz" wrap="square" lIns="91440" tIns="45720" rIns="91440" bIns="45720" numCol="1" spcCol="0" rtlCol="0" fromWordArt="0" anchor="ctr" anchorCtr="0" forceAA="0" compatLnSpc="1">
+                          <a:prstTxWarp prst="textNoShape">
+                            <a:avLst/>
+                          </a:prstTxWarp>
+                          <a:noAutofit/>
+                        </wps:bodyPr>
+                      </wps:wsp>
+                      <wps:wsp>
+                        <wps:cNvPr id="49" name="Oval 49"/>
+                        <wps:cNvSpPr/>
+                        <wps:spPr>
+                          <a:xfrm>
+                            <a:off x="457200" y="617220"/>
+                            <a:ext cx="182880" cy="182880"/>
+                          </a:xfrm>
+                          <a:prstGeom prst="ellipse">
+                            <a:avLst/>
+                          </a:prstGeom>
+                          <a:solidFill>
+                            <a:schemeClr val="tx1"/>
+                          </a:solidFill>
+                          <a:ln>
+                            <a:solidFill>
+                              <a:schemeClr val="tx1"/>
+                            </a:solidFill>
+                          </a:ln>
+                        </wps:spPr>
+                        <wps:style>
+                          <a:lnRef idx="2">
+                            <a:schemeClr val="accent1">
+                              <a:shade val="50000"/>
+                            </a:schemeClr>
+                          </a:lnRef>
+                          <a:fillRef idx="1">
+                            <a:schemeClr val="accent1"/>
+                          </a:fillRef>
+                          <a:effectRef idx="0">
+                            <a:schemeClr val="accent1"/>
+                          </a:effectRef>
+                          <a:fontRef idx="minor">
+                            <a:schemeClr val="lt1"/>
+                          </a:fontRef>
+                        </wps:style>
+                        <wps:bodyPr rot="0" spcFirstLastPara="0" vertOverflow="overflow" horzOverflow="overflow" vert="horz" wrap="square" lIns="91440" tIns="45720" rIns="91440" bIns="45720" numCol="1" spcCol="0" rtlCol="0" fromWordArt="0" anchor="ctr" anchorCtr="0" forceAA="0" compatLnSpc="1">
+                          <a:prstTxWarp prst="textNoShape">
+                            <a:avLst/>
+                          </a:prstTxWarp>
+                          <a:noAutofit/>
+                        </wps:bodyPr>
+                      </wps:wsp>
+                    </wpg:wgp>
+                  </a:graphicData>
+                </a:graphic>
+              </wp:anchor>
+            </w:drawing>
+          </mc:Choice>
+          <mc:Fallback>
+            <w:pict>
+              <v:group w14:anchorId="29D35624" id="Group 8" o:spid="_x0000_s1026" style="position:absolute;margin-left:296.4pt;margin-top:30.6pt;width:2in;height:2in;z-index:251751424" coordsize="18288,18288" o:gfxdata="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">
+                <v:oval id="Oval 9" o:spid="_x0000_s1027" style="position:absolute;width:18288;height:18288;visibility:visible;mso-wrap-style:square;v-text-anchor:middle" o:gfxdata="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" fillcolor="#0070c0" strokecolor="#0070c0" strokeweight="1pt">
+                  <v:stroke joinstyle="miter"/>
+                </v:oval>
+                <v:oval id="Oval 38" o:spid="_x0000_s1028" style="position:absolute;left:2971;top:4610;width:5030;height:5029;visibility:visible;mso-wrap-style:square;v-text-anchor:middle" o:gfxdata="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" fillcolor="white [3212]" strokecolor="white [3212]" strokeweight="1pt">
+                  <v:stroke joinstyle="miter"/>
+                </v:oval>
+                <v:oval id="Oval 42" o:spid="_x0000_s1029" style="position:absolute;left:10439;top:4610;width:5029;height:5029;visibility:visible;mso-wrap-style:square;v-text-anchor:middle" o:gfxdata="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" fillcolor="white [3212]" strokecolor="white [3212]" strokeweight="1pt">
+                  <v:stroke joinstyle="miter"/>
+                </v:oval>
+                <v:oval id="Oval 48" o:spid="_x0000_s1030" style="position:absolute;left:12039;top:6172;width:1829;height:1829;visibility:visible;mso-wrap-style:square;v-text-anchor:middle" o:gfxdata="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" fillcolor="black [3213]" strokecolor="black [3213]" strokeweight="1pt">
+                  <v:stroke joinstyle="miter"/>
+                </v:oval>
+                <v:oval id="Oval 49" o:spid="_x0000_s1031" style="position:absolute;left:4572;top:6172;width:1828;height:1829;visibility:visible;mso-wrap-style:square;v-text-anchor:middle" o:gfxdata="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" fillcolor="black [3213]" strokecolor="black [3213]" strokeweight="1pt">
+                  <v:stroke joinstyle="miter"/>
+                </v:oval>
+              </v:group>
+            </w:pict>
+          </mc:Fallback>
+        </mc:AlternateContent>
+      </w:r>
       <w:bookmarkEnd w:id="0"/>
       <w:r>
         <w:rPr>
           <w:noProof/>
         </w:rPr>
-        <w:lastRenderedPageBreak/>
         <w:drawing>
           <wp:anchor distT="0" distB="0" distL="114300" distR="114300" simplePos="0" relativeHeight="251749376" behindDoc="0" locked="0" layoutInCell="1" allowOverlap="1" wp14:anchorId="5733A41B" wp14:editId="732B754D">
             <wp:simplePos x="0" y="0"/>
@@ -3504,6 +3870,9 @@
         </w:drawing>
       </w:r>
       <w:r>
+        <w:rPr>
+          <w:noProof/>
+        </w:rPr>
         <mc:AlternateContent>
           <mc:Choice Requires="wps">
             <w:drawing>
@@ -3600,6 +3969,9 @@
         </mc:AlternateContent>
       </w:r>
       <w:r>
+        <w:rPr>
+          <w:noProof/>
+        </w:rPr>
         <mc:AlternateContent>
           <mc:Choice Requires="wpg">
             <w:drawing>
@@ -3879,6 +4251,9 @@
         </mc:AlternateContent>
       </w:r>
       <w:r>
+        <w:rPr>
+          <w:noProof/>
+        </w:rPr>
         <mc:AlternateContent>
           <mc:Choice Requires="wpg">
             <w:drawing>
@@ -4744,7 +5119,7 @@
           </mc:Choice>
           <mc:Fallback>
             <w:pict>
-              <v:group w14:anchorId="6E79F944" id="Group 20" o:spid="_x0000_s1026" style="position:absolute;margin-left:235.2pt;margin-top:434.1pt;width:2in;height:2in;z-index:251668480" coordsize="18288,18288" o:gfxdata="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">
+              <v:group w14:anchorId="1492ED27" id="Group 20" o:spid="_x0000_s1026" style="position:absolute;margin-left:235.2pt;margin-top:434.1pt;width:2in;height:2in;z-index:251668480" coordsize="18288,18288" o:gfxdata="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">
                 <v:oval id="Oval 21" o:spid="_x0000_s1027" style="position:absolute;width:18288;height:18288;visibility:visible;mso-wrap-style:square;v-text-anchor:middle" o:gfxdata="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" fillcolor="#0070c0" strokecolor="#0070c0" strokeweight="1pt">
                   <v:stroke joinstyle="miter"/>
                 </v:oval>
@@ -4758,282 +5133,6 @@
                   <v:stroke joinstyle="miter"/>
                 </v:oval>
                 <v:oval id="Oval 25" o:spid="_x0000_s1031" style="position:absolute;left:4572;top:6172;width:1828;height:1829;visibility:visible;mso-wrap-style:square;v-text-anchor:middle" o:gfxdata="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" fillcolor="black [3213]" strokecolor="black [3213]" strokeweight="1pt">
-                  <v:stroke joinstyle="miter"/>
-                </v:oval>
-              </v:group>
-            </w:pict>
-          </mc:Fallback>
-        </mc:AlternateContent>
-      </w:r>
-      <w:r>
-        <w:rPr>
-          <w:noProof/>
-        </w:rPr>
-        <mc:AlternateContent>
-          <mc:Choice Requires="wpg">
-            <w:drawing>
-              <wp:anchor distT="0" distB="0" distL="114300" distR="114300" simplePos="0" relativeHeight="251672576" behindDoc="0" locked="0" layoutInCell="1" allowOverlap="1" wp14:anchorId="358CAEF1" wp14:editId="71201ABB">
-                <wp:simplePos x="0" y="0"/>
-                <wp:positionH relativeFrom="column">
-                  <wp:posOffset>311785</wp:posOffset>
-                </wp:positionH>
-                <wp:positionV relativeFrom="paragraph">
-                  <wp:posOffset>5354955</wp:posOffset>
-                </wp:positionV>
-                <wp:extent cx="1828800" cy="1828800"/>
-                <wp:effectExtent l="0" t="0" r="19050" b="19050"/>
-                <wp:wrapNone/>
-                <wp:docPr id="31" name="Group 31"/>
-                <wp:cNvGraphicFramePr/>
-                <a:graphic xmlns:a="http://schemas.openxmlformats.org/drawingml/2006/main">
-                  <a:graphicData uri="http://schemas.microsoft.com/office/word/2010/wordprocessingGroup">
-                    <wpg:wgp>
-                      <wpg:cNvGrpSpPr/>
-                      <wpg:grpSpPr>
-                        <a:xfrm>
-                          <a:off x="0" y="0"/>
-                          <a:ext cx="1828800" cy="1828800"/>
-                          <a:chOff x="0" y="0"/>
-                          <a:chExt cx="1828800" cy="1828800"/>
-                        </a:xfrm>
-                      </wpg:grpSpPr>
-                      <wps:wsp>
-                        <wps:cNvPr id="32" name="Oval 32"/>
-                        <wps:cNvSpPr/>
-                        <wps:spPr>
-                          <a:xfrm>
-                            <a:off x="0" y="0"/>
-                            <a:ext cx="1828800" cy="1828800"/>
-                          </a:xfrm>
-                          <a:prstGeom prst="ellipse">
-                            <a:avLst/>
-                          </a:prstGeom>
-                          <a:solidFill>
-                            <a:srgbClr val="FFFF00"/>
-                          </a:solidFill>
-                          <a:ln>
-                            <a:solidFill>
-                              <a:srgbClr val="FFFF00"/>
-                            </a:solidFill>
-                          </a:ln>
-                        </wps:spPr>
-                        <wps:style>
-                          <a:lnRef idx="2">
-                            <a:schemeClr val="accent1">
-                              <a:shade val="50000"/>
-                            </a:schemeClr>
-                          </a:lnRef>
-                          <a:fillRef idx="1">
-                            <a:schemeClr val="accent1"/>
-                          </a:fillRef>
-                          <a:effectRef idx="0">
-                            <a:schemeClr val="accent1"/>
-                          </a:effectRef>
-                          <a:fontRef idx="minor">
-                            <a:schemeClr val="lt1"/>
-                          </a:fontRef>
-                        </wps:style>
-                        <wps:bodyPr rot="0" spcFirstLastPara="0" vertOverflow="overflow" horzOverflow="overflow" vert="horz" wrap="square" lIns="91440" tIns="45720" rIns="91440" bIns="45720" numCol="1" spcCol="0" rtlCol="0" fromWordArt="0" anchor="ctr" anchorCtr="0" forceAA="0" compatLnSpc="1">
-                          <a:prstTxWarp prst="textNoShape">
-                            <a:avLst/>
-                          </a:prstTxWarp>
-                          <a:noAutofit/>
-                        </wps:bodyPr>
-                      </wps:wsp>
-                      <wps:wsp>
-                        <wps:cNvPr id="33" name="Oval 33"/>
-                        <wps:cNvSpPr/>
-                        <wps:spPr>
-                          <a:xfrm>
-                            <a:off x="297180" y="461010"/>
-                            <a:ext cx="502920" cy="502920"/>
-                          </a:xfrm>
-                          <a:prstGeom prst="ellipse">
-                            <a:avLst/>
-                          </a:prstGeom>
-                          <a:solidFill>
-                            <a:schemeClr val="bg1"/>
-                          </a:solidFill>
-                          <a:ln>
-                            <a:solidFill>
-                              <a:schemeClr val="bg1"/>
-                            </a:solidFill>
-                          </a:ln>
-                        </wps:spPr>
-                        <wps:style>
-                          <a:lnRef idx="2">
-                            <a:schemeClr val="accent1">
-                              <a:shade val="50000"/>
-                            </a:schemeClr>
-                          </a:lnRef>
-                          <a:fillRef idx="1">
-                            <a:schemeClr val="accent1"/>
-                          </a:fillRef>
-                          <a:effectRef idx="0">
-                            <a:schemeClr val="accent1"/>
-                          </a:effectRef>
-                          <a:fontRef idx="minor">
-                            <a:schemeClr val="lt1"/>
-                          </a:fontRef>
-                        </wps:style>
-                        <wps:bodyPr rot="0" spcFirstLastPara="0" vertOverflow="overflow" horzOverflow="overflow" vert="horz" wrap="square" lIns="91440" tIns="45720" rIns="91440" bIns="45720" numCol="1" spcCol="0" rtlCol="0" fromWordArt="0" anchor="ctr" anchorCtr="0" forceAA="0" compatLnSpc="1">
-                          <a:prstTxWarp prst="textNoShape">
-                            <a:avLst/>
-                          </a:prstTxWarp>
-                          <a:noAutofit/>
-                        </wps:bodyPr>
-                      </wps:wsp>
-                      <wps:wsp>
-                        <wps:cNvPr id="34" name="Oval 34"/>
-                        <wps:cNvSpPr/>
-                        <wps:spPr>
-                          <a:xfrm>
-                            <a:off x="1043940" y="461010"/>
-                            <a:ext cx="502920" cy="502920"/>
-                          </a:xfrm>
-                          <a:prstGeom prst="ellipse">
-                            <a:avLst/>
-                          </a:prstGeom>
-                          <a:solidFill>
-                            <a:schemeClr val="bg1"/>
-                          </a:solidFill>
-                          <a:ln>
-                            <a:solidFill>
-                              <a:schemeClr val="bg1"/>
-                            </a:solidFill>
-                          </a:ln>
-                        </wps:spPr>
-                        <wps:style>
-                          <a:lnRef idx="2">
-                            <a:schemeClr val="accent1">
-                              <a:shade val="50000"/>
-                            </a:schemeClr>
-                          </a:lnRef>
-                          <a:fillRef idx="1">
-                            <a:schemeClr val="accent1"/>
-                          </a:fillRef>
-                          <a:effectRef idx="0">
-                            <a:schemeClr val="accent1"/>
-                          </a:effectRef>
-                          <a:fontRef idx="minor">
-                            <a:schemeClr val="lt1"/>
-                          </a:fontRef>
-                        </wps:style>
-                        <wps:bodyPr rot="0" spcFirstLastPara="0" vertOverflow="overflow" horzOverflow="overflow" vert="horz" wrap="square" lIns="91440" tIns="45720" rIns="91440" bIns="45720" numCol="1" spcCol="0" rtlCol="0" fromWordArt="0" anchor="ctr" anchorCtr="0" forceAA="0" compatLnSpc="1">
-                          <a:prstTxWarp prst="textNoShape">
-                            <a:avLst/>
-                          </a:prstTxWarp>
-                          <a:noAutofit/>
-                        </wps:bodyPr>
-                      </wps:wsp>
-                      <wps:wsp>
-                        <wps:cNvPr id="35" name="Oval 35"/>
-                        <wps:cNvSpPr/>
-                        <wps:spPr>
-                          <a:xfrm>
-                            <a:off x="1280160" y="541020"/>
-                            <a:ext cx="182880" cy="182880"/>
-                          </a:xfrm>
-                          <a:prstGeom prst="ellipse">
-                            <a:avLst/>
-                          </a:prstGeom>
-                          <a:solidFill>
-                            <a:schemeClr val="tx1"/>
-                          </a:solidFill>
-                          <a:ln>
-                            <a:solidFill>
-                              <a:schemeClr val="tx1"/>
-                            </a:solidFill>
-                          </a:ln>
-                        </wps:spPr>
-                        <wps:style>
-                          <a:lnRef idx="2">
-                            <a:schemeClr val="accent1">
-                              <a:shade val="50000"/>
-                            </a:schemeClr>
-                          </a:lnRef>
-                          <a:fillRef idx="1">
-                            <a:schemeClr val="accent1"/>
-                          </a:fillRef>
-                          <a:effectRef idx="0">
-                            <a:schemeClr val="accent1"/>
-                          </a:effectRef>
-                          <a:fontRef idx="minor">
-                            <a:schemeClr val="lt1"/>
-                          </a:fontRef>
-                        </wps:style>
-                        <wps:bodyPr rot="0" spcFirstLastPara="0" vertOverflow="overflow" horzOverflow="overflow" vert="horz" wrap="square" lIns="91440" tIns="45720" rIns="91440" bIns="45720" numCol="1" spcCol="0" rtlCol="0" fromWordArt="0" anchor="ctr" anchorCtr="0" forceAA="0" compatLnSpc="1">
-                          <a:prstTxWarp prst="textNoShape">
-                            <a:avLst/>
-                          </a:prstTxWarp>
-                          <a:noAutofit/>
-                        </wps:bodyPr>
-                      </wps:wsp>
-                      <wps:wsp>
-                        <wps:cNvPr id="36" name="Oval 36"/>
-                        <wps:cNvSpPr/>
-                        <wps:spPr>
-                          <a:xfrm>
-                            <a:off x="533400" y="541020"/>
-                            <a:ext cx="182880" cy="182880"/>
-                          </a:xfrm>
-                          <a:prstGeom prst="ellipse">
-                            <a:avLst/>
-                          </a:prstGeom>
-                          <a:solidFill>
-                            <a:schemeClr val="tx1"/>
-                          </a:solidFill>
-                          <a:ln>
-                            <a:solidFill>
-                              <a:schemeClr val="tx1"/>
-                            </a:solidFill>
-                          </a:ln>
-                        </wps:spPr>
-                        <wps:style>
-                          <a:lnRef idx="2">
-                            <a:schemeClr val="accent1">
-                              <a:shade val="50000"/>
-                            </a:schemeClr>
-                          </a:lnRef>
-                          <a:fillRef idx="1">
-                            <a:schemeClr val="accent1"/>
-                          </a:fillRef>
-                          <a:effectRef idx="0">
-                            <a:schemeClr val="accent1"/>
-                          </a:effectRef>
-                          <a:fontRef idx="minor">
-                            <a:schemeClr val="lt1"/>
-                          </a:fontRef>
-                        </wps:style>
-                        <wps:bodyPr rot="0" spcFirstLastPara="0" vertOverflow="overflow" horzOverflow="overflow" vert="horz" wrap="square" lIns="91440" tIns="45720" rIns="91440" bIns="45720" numCol="1" spcCol="0" rtlCol="0" fromWordArt="0" anchor="ctr" anchorCtr="0" forceAA="0" compatLnSpc="1">
-                          <a:prstTxWarp prst="textNoShape">
-                            <a:avLst/>
-                          </a:prstTxWarp>
-                          <a:noAutofit/>
-                        </wps:bodyPr>
-                      </wps:wsp>
-                    </wpg:wgp>
-                  </a:graphicData>
-                </a:graphic>
-              </wp:anchor>
-            </w:drawing>
-          </mc:Choice>
-          <mc:Fallback>
-            <w:pict>
-              <v:group w14:anchorId="1D43C311" id="Group 31" o:spid="_x0000_s1026" style="position:absolute;margin-left:24.55pt;margin-top:421.65pt;width:2in;height:2in;z-index:251672576" coordsize="18288,18288" o:gfxdata="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">
-                <v:oval id="Oval 32" o:spid="_x0000_s1027" style="position:absolute;width:18288;height:18288;visibility:visible;mso-wrap-style:square;v-text-anchor:middle" o:gfxdata="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" fillcolor="yellow" strokecolor="yellow" strokeweight="1pt">
-                  <v:stroke joinstyle="miter"/>
-                </v:oval>
-                <v:oval id="Oval 33" o:spid="_x0000_s1028" style="position:absolute;left:2971;top:4610;width:5030;height:5029;visibility:visible;mso-wrap-style:square;v-text-anchor:middle" o:gfxdata="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" fillcolor="white [3212]" strokecolor="white [3212]" strokeweight="1pt">
-                  <v:stroke joinstyle="miter"/>
-                </v:oval>
-                <v:oval id="Oval 34" o:spid="_x0000_s1029" style="position:absolute;left:10439;top:4610;width:5029;height:5029;visibility:visible;mso-wrap-style:square;v-text-anchor:middle" o:gfxdata="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" fillcolor="white [3212]" strokecolor="white [3212]" strokeweight="1pt">
-                  <v:stroke joinstyle="miter"/>
-                </v:oval>
-                <v:oval id="Oval 35" o:spid="_x0000_s1030" style="position:absolute;left:12801;top:5410;width:1829;height:1829;visibility:visible;mso-wrap-style:square;v-text-anchor:middle" o:gfxdata="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" fillcolor="black [3213]" strokecolor="black [3213]" strokeweight="1pt">
-                  <v:stroke joinstyle="miter"/>
-                </v:oval>
-                <v:oval id="Oval 36" o:spid="_x0000_s1031" style="position:absolute;left:5334;top:5410;width:1828;height:1829;visibility:visible;mso-wrap-style:square;v-text-anchor:middle" o:gfxdata="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" fillcolor="black [3213]" strokecolor="black [3213]" strokeweight="1pt">
                   <v:stroke joinstyle="miter"/>
                 </v:oval>
               </v:group>

</xml_diff>

<commit_message>
Changed stim-generating code. Removing previous stim from repo. Added new rocks. Increased grid size.
</commit_message>
<xml_diff>
--- a/imgs/observer_1/background.docx
+++ b/imgs/observer_1/background.docx
@@ -3289,7 +3289,360 @@
     <w:p/>
     <w:p/>
     <w:p/>
-    <w:p/>
+    <w:p>
+      <w:bookmarkStart w:id="0" w:name="_GoBack"/>
+      <w:r>
+        <w:rPr>
+          <w:noProof/>
+        </w:rPr>
+        <mc:AlternateContent>
+          <mc:Choice Requires="wpg">
+            <w:drawing>
+              <wp:anchor distT="0" distB="0" distL="114300" distR="114300" simplePos="0" relativeHeight="251754496" behindDoc="0" locked="0" layoutInCell="1" allowOverlap="1" wp14:anchorId="7C2A6395" wp14:editId="013B47AA">
+                <wp:simplePos x="0" y="0"/>
+                <wp:positionH relativeFrom="margin">
+                  <wp:align>right</wp:align>
+                </wp:positionH>
+                <wp:positionV relativeFrom="paragraph">
+                  <wp:posOffset>10160</wp:posOffset>
+                </wp:positionV>
+                <wp:extent cx="2083435" cy="2621280"/>
+                <wp:effectExtent l="0" t="0" r="0" b="26670"/>
+                <wp:wrapNone/>
+                <wp:docPr id="31" name="Group 31"/>
+                <wp:cNvGraphicFramePr/>
+                <a:graphic xmlns:a="http://schemas.openxmlformats.org/drawingml/2006/main">
+                  <a:graphicData uri="http://schemas.microsoft.com/office/word/2010/wordprocessingGroup">
+                    <wpg:wgp>
+                      <wpg:cNvGrpSpPr/>
+                      <wpg:grpSpPr>
+                        <a:xfrm>
+                          <a:off x="0" y="0"/>
+                          <a:ext cx="2083435" cy="2621280"/>
+                          <a:chOff x="0" y="0"/>
+                          <a:chExt cx="2083435" cy="2621280"/>
+                        </a:xfrm>
+                      </wpg:grpSpPr>
+                      <wpg:grpSp>
+                        <wpg:cNvPr id="32" name="Group 32"/>
+                        <wpg:cNvGrpSpPr/>
+                        <wpg:grpSpPr>
+                          <a:xfrm>
+                            <a:off x="0" y="792480"/>
+                            <a:ext cx="1828800" cy="1828800"/>
+                            <a:chOff x="0" y="0"/>
+                            <a:chExt cx="1828800" cy="1828800"/>
+                          </a:xfrm>
+                        </wpg:grpSpPr>
+                        <wps:wsp>
+                          <wps:cNvPr id="33" name="Oval 33"/>
+                          <wps:cNvSpPr/>
+                          <wps:spPr>
+                            <a:xfrm>
+                              <a:off x="0" y="0"/>
+                              <a:ext cx="1828800" cy="1828800"/>
+                            </a:xfrm>
+                            <a:prstGeom prst="ellipse">
+                              <a:avLst/>
+                            </a:prstGeom>
+                            <a:solidFill>
+                              <a:srgbClr val="7030A0"/>
+                            </a:solidFill>
+                            <a:ln>
+                              <a:solidFill>
+                                <a:srgbClr val="7030A0"/>
+                              </a:solidFill>
+                            </a:ln>
+                          </wps:spPr>
+                          <wps:style>
+                            <a:lnRef idx="2">
+                              <a:schemeClr val="accent1">
+                                <a:shade val="50000"/>
+                              </a:schemeClr>
+                            </a:lnRef>
+                            <a:fillRef idx="1">
+                              <a:schemeClr val="accent1"/>
+                            </a:fillRef>
+                            <a:effectRef idx="0">
+                              <a:schemeClr val="accent1"/>
+                            </a:effectRef>
+                            <a:fontRef idx="minor">
+                              <a:schemeClr val="lt1"/>
+                            </a:fontRef>
+                          </wps:style>
+                          <wps:bodyPr rot="0" spcFirstLastPara="0" vertOverflow="overflow" horzOverflow="overflow" vert="horz" wrap="square" lIns="91440" tIns="45720" rIns="91440" bIns="45720" numCol="1" spcCol="0" rtlCol="0" fromWordArt="0" anchor="ctr" anchorCtr="0" forceAA="0" compatLnSpc="1">
+                            <a:prstTxWarp prst="textNoShape">
+                              <a:avLst/>
+                            </a:prstTxWarp>
+                            <a:noAutofit/>
+                          </wps:bodyPr>
+                        </wps:wsp>
+                        <wps:wsp>
+                          <wps:cNvPr id="34" name="Oval 34"/>
+                          <wps:cNvSpPr/>
+                          <wps:spPr>
+                            <a:xfrm>
+                              <a:off x="297180" y="461010"/>
+                              <a:ext cx="502920" cy="502920"/>
+                            </a:xfrm>
+                            <a:prstGeom prst="ellipse">
+                              <a:avLst/>
+                            </a:prstGeom>
+                            <a:solidFill>
+                              <a:schemeClr val="bg1"/>
+                            </a:solidFill>
+                            <a:ln>
+                              <a:solidFill>
+                                <a:schemeClr val="bg1"/>
+                              </a:solidFill>
+                            </a:ln>
+                          </wps:spPr>
+                          <wps:style>
+                            <a:lnRef idx="2">
+                              <a:schemeClr val="accent1">
+                                <a:shade val="50000"/>
+                              </a:schemeClr>
+                            </a:lnRef>
+                            <a:fillRef idx="1">
+                              <a:schemeClr val="accent1"/>
+                            </a:fillRef>
+                            <a:effectRef idx="0">
+                              <a:schemeClr val="accent1"/>
+                            </a:effectRef>
+                            <a:fontRef idx="minor">
+                              <a:schemeClr val="lt1"/>
+                            </a:fontRef>
+                          </wps:style>
+                          <wps:bodyPr rot="0" spcFirstLastPara="0" vertOverflow="overflow" horzOverflow="overflow" vert="horz" wrap="square" lIns="91440" tIns="45720" rIns="91440" bIns="45720" numCol="1" spcCol="0" rtlCol="0" fromWordArt="0" anchor="ctr" anchorCtr="0" forceAA="0" compatLnSpc="1">
+                            <a:prstTxWarp prst="textNoShape">
+                              <a:avLst/>
+                            </a:prstTxWarp>
+                            <a:noAutofit/>
+                          </wps:bodyPr>
+                        </wps:wsp>
+                        <wps:wsp>
+                          <wps:cNvPr id="35" name="Oval 35"/>
+                          <wps:cNvSpPr/>
+                          <wps:spPr>
+                            <a:xfrm>
+                              <a:off x="1043940" y="461010"/>
+                              <a:ext cx="502920" cy="502920"/>
+                            </a:xfrm>
+                            <a:prstGeom prst="ellipse">
+                              <a:avLst/>
+                            </a:prstGeom>
+                            <a:solidFill>
+                              <a:schemeClr val="bg1"/>
+                            </a:solidFill>
+                            <a:ln>
+                              <a:solidFill>
+                                <a:schemeClr val="bg1"/>
+                              </a:solidFill>
+                            </a:ln>
+                          </wps:spPr>
+                          <wps:style>
+                            <a:lnRef idx="2">
+                              <a:schemeClr val="accent1">
+                                <a:shade val="50000"/>
+                              </a:schemeClr>
+                            </a:lnRef>
+                            <a:fillRef idx="1">
+                              <a:schemeClr val="accent1"/>
+                            </a:fillRef>
+                            <a:effectRef idx="0">
+                              <a:schemeClr val="accent1"/>
+                            </a:effectRef>
+                            <a:fontRef idx="minor">
+                              <a:schemeClr val="lt1"/>
+                            </a:fontRef>
+                          </wps:style>
+                          <wps:bodyPr rot="0" spcFirstLastPara="0" vertOverflow="overflow" horzOverflow="overflow" vert="horz" wrap="square" lIns="91440" tIns="45720" rIns="91440" bIns="45720" numCol="1" spcCol="0" rtlCol="0" fromWordArt="0" anchor="ctr" anchorCtr="0" forceAA="0" compatLnSpc="1">
+                            <a:prstTxWarp prst="textNoShape">
+                              <a:avLst/>
+                            </a:prstTxWarp>
+                            <a:noAutofit/>
+                          </wps:bodyPr>
+                        </wps:wsp>
+                        <wps:wsp>
+                          <wps:cNvPr id="36" name="Oval 36"/>
+                          <wps:cNvSpPr/>
+                          <wps:spPr>
+                            <a:xfrm>
+                              <a:off x="1127760" y="541020"/>
+                              <a:ext cx="182880" cy="182880"/>
+                            </a:xfrm>
+                            <a:prstGeom prst="ellipse">
+                              <a:avLst/>
+                            </a:prstGeom>
+                            <a:solidFill>
+                              <a:schemeClr val="tx1"/>
+                            </a:solidFill>
+                            <a:ln>
+                              <a:solidFill>
+                                <a:schemeClr val="tx1"/>
+                              </a:solidFill>
+                            </a:ln>
+                          </wps:spPr>
+                          <wps:style>
+                            <a:lnRef idx="2">
+                              <a:schemeClr val="accent1">
+                                <a:shade val="50000"/>
+                              </a:schemeClr>
+                            </a:lnRef>
+                            <a:fillRef idx="1">
+                              <a:schemeClr val="accent1"/>
+                            </a:fillRef>
+                            <a:effectRef idx="0">
+                              <a:schemeClr val="accent1"/>
+                            </a:effectRef>
+                            <a:fontRef idx="minor">
+                              <a:schemeClr val="lt1"/>
+                            </a:fontRef>
+                          </wps:style>
+                          <wps:bodyPr rot="0" spcFirstLastPara="0" vertOverflow="overflow" horzOverflow="overflow" vert="horz" wrap="square" lIns="91440" tIns="45720" rIns="91440" bIns="45720" numCol="1" spcCol="0" rtlCol="0" fromWordArt="0" anchor="ctr" anchorCtr="0" forceAA="0" compatLnSpc="1">
+                            <a:prstTxWarp prst="textNoShape">
+                              <a:avLst/>
+                            </a:prstTxWarp>
+                            <a:noAutofit/>
+                          </wps:bodyPr>
+                        </wps:wsp>
+                        <wps:wsp>
+                          <wps:cNvPr id="51" name="Oval 51"/>
+                          <wps:cNvSpPr/>
+                          <wps:spPr>
+                            <a:xfrm>
+                              <a:off x="381000" y="541020"/>
+                              <a:ext cx="182880" cy="182880"/>
+                            </a:xfrm>
+                            <a:prstGeom prst="ellipse">
+                              <a:avLst/>
+                            </a:prstGeom>
+                            <a:solidFill>
+                              <a:schemeClr val="tx1"/>
+                            </a:solidFill>
+                            <a:ln>
+                              <a:solidFill>
+                                <a:schemeClr val="tx1"/>
+                              </a:solidFill>
+                            </a:ln>
+                          </wps:spPr>
+                          <wps:style>
+                            <a:lnRef idx="2">
+                              <a:schemeClr val="accent1">
+                                <a:shade val="50000"/>
+                              </a:schemeClr>
+                            </a:lnRef>
+                            <a:fillRef idx="1">
+                              <a:schemeClr val="accent1"/>
+                            </a:fillRef>
+                            <a:effectRef idx="0">
+                              <a:schemeClr val="accent1"/>
+                            </a:effectRef>
+                            <a:fontRef idx="minor">
+                              <a:schemeClr val="lt1"/>
+                            </a:fontRef>
+                          </wps:style>
+                          <wps:bodyPr rot="0" spcFirstLastPara="0" vertOverflow="overflow" horzOverflow="overflow" vert="horz" wrap="square" lIns="91440" tIns="45720" rIns="91440" bIns="45720" numCol="1" spcCol="0" rtlCol="0" fromWordArt="0" anchor="ctr" anchorCtr="0" forceAA="0" compatLnSpc="1">
+                            <a:prstTxWarp prst="textNoShape">
+                              <a:avLst/>
+                            </a:prstTxWarp>
+                            <a:noAutofit/>
+                          </wps:bodyPr>
+                        </wps:wsp>
+                      </wpg:grpSp>
+                      <pic:pic xmlns:pic="http://schemas.openxmlformats.org/drawingml/2006/picture">
+                        <pic:nvPicPr>
+                          <pic:cNvPr id="52" name="Picture 52"/>
+                          <pic:cNvPicPr>
+                            <a:picLocks noChangeAspect="1"/>
+                          </pic:cNvPicPr>
+                        </pic:nvPicPr>
+                        <pic:blipFill>
+                          <a:blip r:embed="rId7" cstate="print">
+                            <a:extLst>
+                              <a:ext uri="{28A0092B-C50C-407E-A947-70E740481C1C}">
+                                <a14:useLocalDpi xmlns:a14="http://schemas.microsoft.com/office/drawing/2010/main" val="0"/>
+                              </a:ext>
+                            </a:extLst>
+                          </a:blip>
+                          <a:srcRect/>
+                          <a:stretch>
+                            <a:fillRect/>
+                          </a:stretch>
+                        </pic:blipFill>
+                        <pic:spPr bwMode="auto">
+                          <a:xfrm>
+                            <a:off x="213360" y="0"/>
+                            <a:ext cx="1870075" cy="1095375"/>
+                          </a:xfrm>
+                          <a:prstGeom prst="rect">
+                            <a:avLst/>
+                          </a:prstGeom>
+                          <a:noFill/>
+                          <a:ln>
+                            <a:noFill/>
+                          </a:ln>
+                        </pic:spPr>
+                      </pic:pic>
+                    </wpg:wgp>
+                  </a:graphicData>
+                </a:graphic>
+                <wp14:sizeRelH relativeFrom="margin">
+                  <wp14:pctWidth>0</wp14:pctWidth>
+                </wp14:sizeRelH>
+              </wp:anchor>
+            </w:drawing>
+          </mc:Choice>
+          <mc:Fallback>
+            <w:pict>
+              <v:group w14:anchorId="5F59381A" id="Group 31" o:spid="_x0000_s1026" style="position:absolute;margin-left:112.85pt;margin-top:.8pt;width:164.05pt;height:206.4pt;z-index:251754496;mso-position-horizontal:right;mso-position-horizontal-relative:margin;mso-width-relative:margin" coordsize="20834,26212" o:gfxdata="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">
+                <v:group id="Group 32" o:spid="_x0000_s1027" style="position:absolute;top:7924;width:18288;height:18288" coordsize="18288,18288" o:gfxdata="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">
+                  <v:oval id="Oval 33" o:spid="_x0000_s1028" style="position:absolute;width:18288;height:18288;visibility:visible;mso-wrap-style:square;v-text-anchor:middle" o:gfxdata="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" fillcolor="#7030a0" strokecolor="#7030a0" strokeweight="1pt">
+                    <v:stroke joinstyle="miter"/>
+                  </v:oval>
+                  <v:oval id="Oval 34" o:spid="_x0000_s1029" style="position:absolute;left:2971;top:4610;width:5030;height:5029;visibility:visible;mso-wrap-style:square;v-text-anchor:middle" o:gfxdata="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" fillcolor="white [3212]" strokecolor="white [3212]" strokeweight="1pt">
+                    <v:stroke joinstyle="miter"/>
+                  </v:oval>
+                  <v:oval id="Oval 35" o:spid="_x0000_s1030" style="position:absolute;left:10439;top:4610;width:5029;height:5029;visibility:visible;mso-wrap-style:square;v-text-anchor:middle" o:gfxdata="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" fillcolor="white [3212]" strokecolor="white [3212]" strokeweight="1pt">
+                    <v:stroke joinstyle="miter"/>
+                  </v:oval>
+                  <v:oval id="Oval 36" o:spid="_x0000_s1031" style="position:absolute;left:11277;top:5410;width:1829;height:1829;visibility:visible;mso-wrap-style:square;v-text-anchor:middle" o:gfxdata="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" fillcolor="black [3213]" strokecolor="black [3213]" strokeweight="1pt">
+                    <v:stroke joinstyle="miter"/>
+                  </v:oval>
+                  <v:oval id="Oval 51" o:spid="_x0000_s1032" style="position:absolute;left:3810;top:5410;width:1828;height:1829;visibility:visible;mso-wrap-style:square;v-text-anchor:middle" o:gfxdata="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" fillcolor="black [3213]" strokecolor="black [3213]" strokeweight="1pt">
+                    <v:stroke joinstyle="miter"/>
+                  </v:oval>
+                </v:group>
+                <v:shapetype id="_x0000_t75" coordsize="21600,21600" o:spt="75" o:preferrelative="t" path="m@4@5l@4@11@9@11@9@5xe" filled="f" stroked="f">
+                  <v:stroke joinstyle="miter"/>
+                  <v:formulas>
+                    <v:f eqn="if lineDrawn pixelLineWidth 0"/>
+                    <v:f eqn="sum @0 1 0"/>
+                    <v:f eqn="sum 0 0 @1"/>
+                    <v:f eqn="prod @2 1 2"/>
+                    <v:f eqn="prod @3 21600 pixelWidth"/>
+                    <v:f eqn="prod @3 21600 pixelHeight"/>
+                    <v:f eqn="sum @0 0 1"/>
+                    <v:f eqn="prod @6 1 2"/>
+                    <v:f eqn="prod @7 21600 pixelWidth"/>
+                    <v:f eqn="sum @8 21600 0"/>
+                    <v:f eqn="prod @7 21600 pixelHeight"/>
+                    <v:f eqn="sum @10 21600 0"/>
+                  </v:formulas>
+                  <v:path o:extrusionok="f" gradientshapeok="t" o:connecttype="rect"/>
+                  <o:lock v:ext="edit" aspectratio="t"/>
+                </v:shapetype>
+                <v:shape id="Picture 52" o:spid="_x0000_s1033" type="#_x0000_t75" style="position:absolute;left:2133;width:18701;height:10953;visibility:visible;mso-wrap-style:square" o:gfxdata="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">
+                  <v:imagedata r:id="rId11" o:title=""/>
+                </v:shape>
+                <w10:wrap anchorx="margin"/>
+              </v:group>
+            </w:pict>
+          </mc:Fallback>
+        </mc:AlternateContent>
+      </w:r>
+      <w:bookmarkEnd w:id="0"/>
+    </w:p>
     <w:p/>
     <w:p/>
     <w:p/>
@@ -3299,7 +3652,6 @@
     <w:p/>
     <w:p/>
     <w:p>
-      <w:bookmarkStart w:id="0" w:name="_GoBack"/>
       <w:r>
         <w:rPr>
           <w:noProof/>
@@ -3667,7 +4019,6 @@
           </mc:Fallback>
         </mc:AlternateContent>
       </w:r>
-      <w:bookmarkEnd w:id="0"/>
       <w:r>
         <w:rPr>
           <w:noProof/>
@@ -3698,7 +4049,7 @@
                     </pic:cNvPicPr>
                   </pic:nvPicPr>
                   <pic:blipFill>
-                    <a:blip r:embed="rId11" cstate="print">
+                    <a:blip r:embed="rId12" cstate="print">
                       <a:extLst>
                         <a:ext uri="{28A0092B-C50C-407E-A947-70E740481C1C}">
                           <a14:useLocalDpi xmlns:a14="http://schemas.microsoft.com/office/drawing/2010/main" val="0"/>
@@ -3765,7 +4116,7 @@
                     </pic:cNvPicPr>
                   </pic:nvPicPr>
                   <pic:blipFill>
-                    <a:blip r:embed="rId11" cstate="print">
+                    <a:blip r:embed="rId12" cstate="print">
                       <a:extLst>
                         <a:ext uri="{28A0092B-C50C-407E-A947-70E740481C1C}">
                           <a14:useLocalDpi xmlns:a14="http://schemas.microsoft.com/office/drawing/2010/main" val="0"/>
@@ -3832,7 +4183,7 @@
                     </pic:cNvPicPr>
                   </pic:nvPicPr>
                   <pic:blipFill>
-                    <a:blip r:embed="rId11" cstate="print">
+                    <a:blip r:embed="rId12" cstate="print">
                       <a:extLst>
                         <a:ext uri="{28A0092B-C50C-407E-A947-70E740481C1C}">
                           <a14:useLocalDpi xmlns:a14="http://schemas.microsoft.com/office/drawing/2010/main" val="0"/>
@@ -4517,7 +4868,7 @@
                           </pic:cNvPicPr>
                         </pic:nvPicPr>
                         <pic:blipFill>
-                          <a:blip r:embed="rId12" cstate="print">
+                          <a:blip r:embed="rId13" cstate="print">
                             <a:extLst>
                               <a:ext uri="{28A0092B-C50C-407E-A947-70E740481C1C}">
                                 <a14:useLocalDpi xmlns:a14="http://schemas.microsoft.com/office/drawing/2010/main" val="0"/>
@@ -4595,7 +4946,7 @@
                   <o:lock v:ext="edit" aspectratio="t"/>
                 </v:shapetype>
                 <v:shape id="Picture 37" o:spid="_x0000_s1033" type="#_x0000_t75" style="position:absolute;left:2133;width:18701;height:10953;visibility:visible;mso-wrap-style:square" o:gfxdata="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">
-                  <v:imagedata r:id="rId13" o:title=""/>
+                  <v:imagedata r:id="rId14" o:title=""/>
                 </v:shape>
               </v:group>
             </w:pict>
@@ -4632,7 +4983,7 @@
                     </pic:cNvPicPr>
                   </pic:nvPicPr>
                   <pic:blipFill>
-                    <a:blip r:embed="rId14" cstate="print">
+                    <a:blip r:embed="rId15" cstate="print">
                       <a:extLst>
                         <a:ext uri="{28A0092B-C50C-407E-A947-70E740481C1C}">
                           <a14:useLocalDpi xmlns:a14="http://schemas.microsoft.com/office/drawing/2010/main" val="0"/>
@@ -4699,7 +5050,7 @@
                     </pic:cNvPicPr>
                   </pic:nvPicPr>
                   <pic:blipFill>
-                    <a:blip r:embed="rId14" cstate="print">
+                    <a:blip r:embed="rId15" cstate="print">
                       <a:extLst>
                         <a:ext uri="{28A0092B-C50C-407E-A947-70E740481C1C}">
                           <a14:useLocalDpi xmlns:a14="http://schemas.microsoft.com/office/drawing/2010/main" val="0"/>
@@ -4766,7 +5117,7 @@
                     </pic:cNvPicPr>
                   </pic:nvPicPr>
                   <pic:blipFill>
-                    <a:blip r:embed="rId14" cstate="print">
+                    <a:blip r:embed="rId15" cstate="print">
                       <a:extLst>
                         <a:ext uri="{28A0092B-C50C-407E-A947-70E740481C1C}">
                           <a14:useLocalDpi xmlns:a14="http://schemas.microsoft.com/office/drawing/2010/main" val="0"/>
@@ -4833,7 +5184,7 @@
                     </pic:cNvPicPr>
                   </pic:nvPicPr>
                   <pic:blipFill>
-                    <a:blip r:embed="rId15" cstate="print">
+                    <a:blip r:embed="rId16" cstate="print">
                       <a:extLst>
                         <a:ext uri="{28A0092B-C50C-407E-A947-70E740481C1C}">
                           <a14:useLocalDpi xmlns:a14="http://schemas.microsoft.com/office/drawing/2010/main" val="0"/>

</xml_diff>

<commit_message>
Cleaned up imgs dir.
</commit_message>
<xml_diff>
--- a/imgs/observer_1/background.docx
+++ b/imgs/observer_1/background.docx
@@ -2131,336 +2131,6 @@
         <mc:AlternateContent>
           <mc:Choice Requires="wpg">
             <w:drawing>
-              <wp:anchor distT="0" distB="0" distL="114300" distR="114300" simplePos="0" relativeHeight="251691008" behindDoc="0" locked="0" layoutInCell="1" allowOverlap="1">
-                <wp:simplePos x="0" y="0"/>
-                <wp:positionH relativeFrom="column">
-                  <wp:posOffset>1744980</wp:posOffset>
-                </wp:positionH>
-                <wp:positionV relativeFrom="paragraph">
-                  <wp:posOffset>2203450</wp:posOffset>
-                </wp:positionV>
-                <wp:extent cx="2083435" cy="2621280"/>
-                <wp:effectExtent l="0" t="0" r="0" b="26670"/>
-                <wp:wrapNone/>
-                <wp:docPr id="72" name="Group 72"/>
-                <wp:cNvGraphicFramePr/>
-                <a:graphic xmlns:a="http://schemas.openxmlformats.org/drawingml/2006/main">
-                  <a:graphicData uri="http://schemas.microsoft.com/office/word/2010/wordprocessingGroup">
-                    <wpg:wgp>
-                      <wpg:cNvGrpSpPr/>
-                      <wpg:grpSpPr>
-                        <a:xfrm>
-                          <a:off x="0" y="0"/>
-                          <a:ext cx="2083435" cy="2621280"/>
-                          <a:chOff x="0" y="0"/>
-                          <a:chExt cx="2083435" cy="2621280"/>
-                        </a:xfrm>
-                      </wpg:grpSpPr>
-                      <wpg:grpSp>
-                        <wpg:cNvPr id="7" name="Group 7"/>
-                        <wpg:cNvGrpSpPr/>
-                        <wpg:grpSpPr>
-                          <a:xfrm>
-                            <a:off x="0" y="792480"/>
-                            <a:ext cx="1828800" cy="1828800"/>
-                            <a:chOff x="0" y="0"/>
-                            <a:chExt cx="1828800" cy="1828800"/>
-                          </a:xfrm>
-                        </wpg:grpSpPr>
-                        <wps:wsp>
-                          <wps:cNvPr id="1" name="Oval 1"/>
-                          <wps:cNvSpPr/>
-                          <wps:spPr>
-                            <a:xfrm>
-                              <a:off x="0" y="0"/>
-                              <a:ext cx="1828800" cy="1828800"/>
-                            </a:xfrm>
-                            <a:prstGeom prst="ellipse">
-                              <a:avLst/>
-                            </a:prstGeom>
-                            <a:solidFill>
-                              <a:srgbClr val="7030A0"/>
-                            </a:solidFill>
-                            <a:ln>
-                              <a:solidFill>
-                                <a:srgbClr val="7030A0"/>
-                              </a:solidFill>
-                            </a:ln>
-                          </wps:spPr>
-                          <wps:style>
-                            <a:lnRef idx="2">
-                              <a:schemeClr val="accent1">
-                                <a:shade val="50000"/>
-                              </a:schemeClr>
-                            </a:lnRef>
-                            <a:fillRef idx="1">
-                              <a:schemeClr val="accent1"/>
-                            </a:fillRef>
-                            <a:effectRef idx="0">
-                              <a:schemeClr val="accent1"/>
-                            </a:effectRef>
-                            <a:fontRef idx="minor">
-                              <a:schemeClr val="lt1"/>
-                            </a:fontRef>
-                          </wps:style>
-                          <wps:bodyPr rot="0" spcFirstLastPara="0" vertOverflow="overflow" horzOverflow="overflow" vert="horz" wrap="square" lIns="91440" tIns="45720" rIns="91440" bIns="45720" numCol="1" spcCol="0" rtlCol="0" fromWordArt="0" anchor="ctr" anchorCtr="0" forceAA="0" compatLnSpc="1">
-                            <a:prstTxWarp prst="textNoShape">
-                              <a:avLst/>
-                            </a:prstTxWarp>
-                            <a:noAutofit/>
-                          </wps:bodyPr>
-                        </wps:wsp>
-                        <wps:wsp>
-                          <wps:cNvPr id="2" name="Oval 2"/>
-                          <wps:cNvSpPr/>
-                          <wps:spPr>
-                            <a:xfrm>
-                              <a:off x="297180" y="461010"/>
-                              <a:ext cx="502920" cy="502920"/>
-                            </a:xfrm>
-                            <a:prstGeom prst="ellipse">
-                              <a:avLst/>
-                            </a:prstGeom>
-                            <a:solidFill>
-                              <a:schemeClr val="bg1"/>
-                            </a:solidFill>
-                            <a:ln>
-                              <a:solidFill>
-                                <a:schemeClr val="bg1"/>
-                              </a:solidFill>
-                            </a:ln>
-                          </wps:spPr>
-                          <wps:style>
-                            <a:lnRef idx="2">
-                              <a:schemeClr val="accent1">
-                                <a:shade val="50000"/>
-                              </a:schemeClr>
-                            </a:lnRef>
-                            <a:fillRef idx="1">
-                              <a:schemeClr val="accent1"/>
-                            </a:fillRef>
-                            <a:effectRef idx="0">
-                              <a:schemeClr val="accent1"/>
-                            </a:effectRef>
-                            <a:fontRef idx="minor">
-                              <a:schemeClr val="lt1"/>
-                            </a:fontRef>
-                          </wps:style>
-                          <wps:bodyPr rot="0" spcFirstLastPara="0" vertOverflow="overflow" horzOverflow="overflow" vert="horz" wrap="square" lIns="91440" tIns="45720" rIns="91440" bIns="45720" numCol="1" spcCol="0" rtlCol="0" fromWordArt="0" anchor="ctr" anchorCtr="0" forceAA="0" compatLnSpc="1">
-                            <a:prstTxWarp prst="textNoShape">
-                              <a:avLst/>
-                            </a:prstTxWarp>
-                            <a:noAutofit/>
-                          </wps:bodyPr>
-                        </wps:wsp>
-                        <wps:wsp>
-                          <wps:cNvPr id="4" name="Oval 4"/>
-                          <wps:cNvSpPr/>
-                          <wps:spPr>
-                            <a:xfrm>
-                              <a:off x="1043940" y="461010"/>
-                              <a:ext cx="502920" cy="502920"/>
-                            </a:xfrm>
-                            <a:prstGeom prst="ellipse">
-                              <a:avLst/>
-                            </a:prstGeom>
-                            <a:solidFill>
-                              <a:schemeClr val="bg1"/>
-                            </a:solidFill>
-                            <a:ln>
-                              <a:solidFill>
-                                <a:schemeClr val="bg1"/>
-                              </a:solidFill>
-                            </a:ln>
-                          </wps:spPr>
-                          <wps:style>
-                            <a:lnRef idx="2">
-                              <a:schemeClr val="accent1">
-                                <a:shade val="50000"/>
-                              </a:schemeClr>
-                            </a:lnRef>
-                            <a:fillRef idx="1">
-                              <a:schemeClr val="accent1"/>
-                            </a:fillRef>
-                            <a:effectRef idx="0">
-                              <a:schemeClr val="accent1"/>
-                            </a:effectRef>
-                            <a:fontRef idx="minor">
-                              <a:schemeClr val="lt1"/>
-                            </a:fontRef>
-                          </wps:style>
-                          <wps:bodyPr rot="0" spcFirstLastPara="0" vertOverflow="overflow" horzOverflow="overflow" vert="horz" wrap="square" lIns="91440" tIns="45720" rIns="91440" bIns="45720" numCol="1" spcCol="0" rtlCol="0" fromWordArt="0" anchor="ctr" anchorCtr="0" forceAA="0" compatLnSpc="1">
-                            <a:prstTxWarp prst="textNoShape">
-                              <a:avLst/>
-                            </a:prstTxWarp>
-                            <a:noAutofit/>
-                          </wps:bodyPr>
-                        </wps:wsp>
-                        <wps:wsp>
-                          <wps:cNvPr id="5" name="Oval 5"/>
-                          <wps:cNvSpPr/>
-                          <wps:spPr>
-                            <a:xfrm>
-                              <a:off x="1280160" y="541020"/>
-                              <a:ext cx="182880" cy="182880"/>
-                            </a:xfrm>
-                            <a:prstGeom prst="ellipse">
-                              <a:avLst/>
-                            </a:prstGeom>
-                            <a:solidFill>
-                              <a:schemeClr val="tx1"/>
-                            </a:solidFill>
-                            <a:ln>
-                              <a:solidFill>
-                                <a:schemeClr val="tx1"/>
-                              </a:solidFill>
-                            </a:ln>
-                          </wps:spPr>
-                          <wps:style>
-                            <a:lnRef idx="2">
-                              <a:schemeClr val="accent1">
-                                <a:shade val="50000"/>
-                              </a:schemeClr>
-                            </a:lnRef>
-                            <a:fillRef idx="1">
-                              <a:schemeClr val="accent1"/>
-                            </a:fillRef>
-                            <a:effectRef idx="0">
-                              <a:schemeClr val="accent1"/>
-                            </a:effectRef>
-                            <a:fontRef idx="minor">
-                              <a:schemeClr val="lt1"/>
-                            </a:fontRef>
-                          </wps:style>
-                          <wps:bodyPr rot="0" spcFirstLastPara="0" vertOverflow="overflow" horzOverflow="overflow" vert="horz" wrap="square" lIns="91440" tIns="45720" rIns="91440" bIns="45720" numCol="1" spcCol="0" rtlCol="0" fromWordArt="0" anchor="ctr" anchorCtr="0" forceAA="0" compatLnSpc="1">
-                            <a:prstTxWarp prst="textNoShape">
-                              <a:avLst/>
-                            </a:prstTxWarp>
-                            <a:noAutofit/>
-                          </wps:bodyPr>
-                        </wps:wsp>
-                        <wps:wsp>
-                          <wps:cNvPr id="6" name="Oval 6"/>
-                          <wps:cNvSpPr/>
-                          <wps:spPr>
-                            <a:xfrm>
-                              <a:off x="533400" y="541020"/>
-                              <a:ext cx="182880" cy="182880"/>
-                            </a:xfrm>
-                            <a:prstGeom prst="ellipse">
-                              <a:avLst/>
-                            </a:prstGeom>
-                            <a:solidFill>
-                              <a:schemeClr val="tx1"/>
-                            </a:solidFill>
-                            <a:ln>
-                              <a:solidFill>
-                                <a:schemeClr val="tx1"/>
-                              </a:solidFill>
-                            </a:ln>
-                          </wps:spPr>
-                          <wps:style>
-                            <a:lnRef idx="2">
-                              <a:schemeClr val="accent1">
-                                <a:shade val="50000"/>
-                              </a:schemeClr>
-                            </a:lnRef>
-                            <a:fillRef idx="1">
-                              <a:schemeClr val="accent1"/>
-                            </a:fillRef>
-                            <a:effectRef idx="0">
-                              <a:schemeClr val="accent1"/>
-                            </a:effectRef>
-                            <a:fontRef idx="minor">
-                              <a:schemeClr val="lt1"/>
-                            </a:fontRef>
-                          </wps:style>
-                          <wps:bodyPr rot="0" spcFirstLastPara="0" vertOverflow="overflow" horzOverflow="overflow" vert="horz" wrap="square" lIns="91440" tIns="45720" rIns="91440" bIns="45720" numCol="1" spcCol="0" rtlCol="0" fromWordArt="0" anchor="ctr" anchorCtr="0" forceAA="0" compatLnSpc="1">
-                            <a:prstTxWarp prst="textNoShape">
-                              <a:avLst/>
-                            </a:prstTxWarp>
-                            <a:noAutofit/>
-                          </wps:bodyPr>
-                        </wps:wsp>
-                      </wpg:grpSp>
-                      <pic:pic xmlns:pic="http://schemas.openxmlformats.org/drawingml/2006/picture">
-                        <pic:nvPicPr>
-                          <pic:cNvPr id="71" name="Picture 71"/>
-                          <pic:cNvPicPr>
-                            <a:picLocks noChangeAspect="1"/>
-                          </pic:cNvPicPr>
-                        </pic:nvPicPr>
-                        <pic:blipFill>
-                          <a:blip r:embed="rId7" cstate="print">
-                            <a:extLst>
-                              <a:ext uri="{28A0092B-C50C-407E-A947-70E740481C1C}">
-                                <a14:useLocalDpi xmlns:a14="http://schemas.microsoft.com/office/drawing/2010/main" val="0"/>
-                              </a:ext>
-                            </a:extLst>
-                          </a:blip>
-                          <a:srcRect/>
-                          <a:stretch>
-                            <a:fillRect/>
-                          </a:stretch>
-                        </pic:blipFill>
-                        <pic:spPr bwMode="auto">
-                          <a:xfrm>
-                            <a:off x="213360" y="0"/>
-                            <a:ext cx="1870075" cy="1095375"/>
-                          </a:xfrm>
-                          <a:prstGeom prst="rect">
-                            <a:avLst/>
-                          </a:prstGeom>
-                          <a:noFill/>
-                          <a:ln>
-                            <a:noFill/>
-                          </a:ln>
-                        </pic:spPr>
-                      </pic:pic>
-                    </wpg:wgp>
-                  </a:graphicData>
-                </a:graphic>
-                <wp14:sizeRelH relativeFrom="margin">
-                  <wp14:pctWidth>0</wp14:pctWidth>
-                </wp14:sizeRelH>
-              </wp:anchor>
-            </w:drawing>
-          </mc:Choice>
-          <mc:Fallback>
-            <w:pict>
-              <v:group w14:anchorId="4F77AFB9" id="Group 72" o:spid="_x0000_s1026" style="position:absolute;margin-left:137.4pt;margin-top:173.5pt;width:164.05pt;height:206.4pt;z-index:251691008;mso-width-relative:margin" coordsize="20834,26212" o:gfxdata="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">
-                <v:group id="Group 7" o:spid="_x0000_s1027" style="position:absolute;top:7924;width:18288;height:18288" coordsize="18288,18288" o:gfxdata="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">
-                  <v:oval id="Oval 1" o:spid="_x0000_s1028" style="position:absolute;width:18288;height:18288;visibility:visible;mso-wrap-style:square;v-text-anchor:middle" o:gfxdata="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" fillcolor="#7030a0" strokecolor="#7030a0" strokeweight="1pt">
-                    <v:stroke joinstyle="miter"/>
-                  </v:oval>
-                  <v:oval id="Oval 2" o:spid="_x0000_s1029" style="position:absolute;left:2971;top:4610;width:5030;height:5029;visibility:visible;mso-wrap-style:square;v-text-anchor:middle" o:gfxdata="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" fillcolor="white [3212]" strokecolor="white [3212]" strokeweight="1pt">
-                    <v:stroke joinstyle="miter"/>
-                  </v:oval>
-                  <v:oval id="Oval 4" o:spid="_x0000_s1030" style="position:absolute;left:10439;top:4610;width:5029;height:5029;visibility:visible;mso-wrap-style:square;v-text-anchor:middle" o:gfxdata="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" fillcolor="white [3212]" strokecolor="white [3212]" strokeweight="1pt">
-                    <v:stroke joinstyle="miter"/>
-                  </v:oval>
-                  <v:oval id="Oval 5" o:spid="_x0000_s1031" style="position:absolute;left:12801;top:5410;width:1829;height:1829;visibility:visible;mso-wrap-style:square;v-text-anchor:middle" o:gfxdata="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" fillcolor="black [3213]" strokecolor="black [3213]" strokeweight="1pt">
-                    <v:stroke joinstyle="miter"/>
-                  </v:oval>
-                  <v:oval id="Oval 6" o:spid="_x0000_s1032" style="position:absolute;left:5334;top:5410;width:1828;height:1829;visibility:visible;mso-wrap-style:square;v-text-anchor:middle" o:gfxdata="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" fillcolor="black [3213]" strokecolor="black [3213]" strokeweight="1pt">
-                    <v:stroke joinstyle="miter"/>
-                  </v:oval>
-                </v:group>
-                <v:shape id="Picture 71" o:spid="_x0000_s1033" type="#_x0000_t75" style="position:absolute;left:2133;width:18701;height:10953;visibility:visible;mso-wrap-style:square" o:gfxdata="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">
-                  <v:imagedata r:id="rId8" o:title=""/>
-                </v:shape>
-              </v:group>
-            </w:pict>
-          </mc:Fallback>
-        </mc:AlternateContent>
-      </w:r>
-      <w:r>
-        <w:rPr>
-          <w:noProof/>
-        </w:rPr>
-        <mc:AlternateContent>
-          <mc:Choice Requires="wpg">
-            <w:drawing>
               <wp:anchor distT="0" distB="0" distL="114300" distR="114300" simplePos="0" relativeHeight="251676672" behindDoc="0" locked="0" layoutInCell="1" allowOverlap="1" wp14:anchorId="1C75A7A3" wp14:editId="68ACE22B">
                 <wp:simplePos x="0" y="0"/>
                 <wp:positionH relativeFrom="column">
@@ -2715,7 +2385,7 @@
           </mc:Choice>
           <mc:Fallback>
             <w:pict>
-              <v:group w14:anchorId="4C95E647" id="Group 53" o:spid="_x0000_s1026" style="position:absolute;margin-left:242.25pt;margin-top:94.45pt;width:1in;height:1in;z-index:251676672;mso-width-relative:margin;mso-height-relative:margin" coordsize="18288,18288" o:gfxdata="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">
+              <v:group w14:anchorId="6C88DE47" id="Group 53" o:spid="_x0000_s1026" style="position:absolute;margin-left:242.25pt;margin-top:94.45pt;width:1in;height:1in;z-index:251676672;mso-width-relative:margin;mso-height-relative:margin" coordsize="18288,18288" o:gfxdata="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">
                 <v:oval id="Oval 54" o:spid="_x0000_s1027" style="position:absolute;width:18288;height:18288;visibility:visible;mso-wrap-style:square;v-text-anchor:middle" o:gfxdata="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" fillcolor="#0070c0" strokecolor="#0070c0" strokeweight="1pt">
                   <v:stroke joinstyle="miter"/>
                 </v:oval>
@@ -3286,11 +2956,361 @@
     <w:p/>
     <w:p/>
     <w:p/>
-    <w:p/>
+    <w:p>
+      <w:bookmarkStart w:id="0" w:name="_GoBack"/>
+      <w:r>
+        <w:rPr>
+          <w:noProof/>
+        </w:rPr>
+        <mc:AlternateContent>
+          <mc:Choice Requires="wpg">
+            <w:drawing>
+              <wp:anchor distT="0" distB="0" distL="114300" distR="114300" simplePos="0" relativeHeight="251691008" behindDoc="0" locked="0" layoutInCell="1" allowOverlap="1">
+                <wp:simplePos x="0" y="0"/>
+                <wp:positionH relativeFrom="column">
+                  <wp:posOffset>1743075</wp:posOffset>
+                </wp:positionH>
+                <wp:positionV relativeFrom="paragraph">
+                  <wp:posOffset>201930</wp:posOffset>
+                </wp:positionV>
+                <wp:extent cx="2083435" cy="2621280"/>
+                <wp:effectExtent l="0" t="0" r="0" b="26670"/>
+                <wp:wrapNone/>
+                <wp:docPr id="72" name="Group 72"/>
+                <wp:cNvGraphicFramePr/>
+                <a:graphic xmlns:a="http://schemas.openxmlformats.org/drawingml/2006/main">
+                  <a:graphicData uri="http://schemas.microsoft.com/office/word/2010/wordprocessingGroup">
+                    <wpg:wgp>
+                      <wpg:cNvGrpSpPr/>
+                      <wpg:grpSpPr>
+                        <a:xfrm>
+                          <a:off x="0" y="0"/>
+                          <a:ext cx="2083435" cy="2621280"/>
+                          <a:chOff x="0" y="0"/>
+                          <a:chExt cx="2083435" cy="2621280"/>
+                        </a:xfrm>
+                      </wpg:grpSpPr>
+                      <wpg:grpSp>
+                        <wpg:cNvPr id="7" name="Group 7"/>
+                        <wpg:cNvGrpSpPr/>
+                        <wpg:grpSpPr>
+                          <a:xfrm>
+                            <a:off x="0" y="792480"/>
+                            <a:ext cx="1828800" cy="1828800"/>
+                            <a:chOff x="0" y="0"/>
+                            <a:chExt cx="1828800" cy="1828800"/>
+                          </a:xfrm>
+                        </wpg:grpSpPr>
+                        <wps:wsp>
+                          <wps:cNvPr id="1" name="Oval 1"/>
+                          <wps:cNvSpPr/>
+                          <wps:spPr>
+                            <a:xfrm>
+                              <a:off x="0" y="0"/>
+                              <a:ext cx="1828800" cy="1828800"/>
+                            </a:xfrm>
+                            <a:prstGeom prst="ellipse">
+                              <a:avLst/>
+                            </a:prstGeom>
+                            <a:solidFill>
+                              <a:srgbClr val="7030A0"/>
+                            </a:solidFill>
+                            <a:ln>
+                              <a:solidFill>
+                                <a:srgbClr val="7030A0"/>
+                              </a:solidFill>
+                            </a:ln>
+                          </wps:spPr>
+                          <wps:style>
+                            <a:lnRef idx="2">
+                              <a:schemeClr val="accent1">
+                                <a:shade val="50000"/>
+                              </a:schemeClr>
+                            </a:lnRef>
+                            <a:fillRef idx="1">
+                              <a:schemeClr val="accent1"/>
+                            </a:fillRef>
+                            <a:effectRef idx="0">
+                              <a:schemeClr val="accent1"/>
+                            </a:effectRef>
+                            <a:fontRef idx="minor">
+                              <a:schemeClr val="lt1"/>
+                            </a:fontRef>
+                          </wps:style>
+                          <wps:bodyPr rot="0" spcFirstLastPara="0" vertOverflow="overflow" horzOverflow="overflow" vert="horz" wrap="square" lIns="91440" tIns="45720" rIns="91440" bIns="45720" numCol="1" spcCol="0" rtlCol="0" fromWordArt="0" anchor="ctr" anchorCtr="0" forceAA="0" compatLnSpc="1">
+                            <a:prstTxWarp prst="textNoShape">
+                              <a:avLst/>
+                            </a:prstTxWarp>
+                            <a:noAutofit/>
+                          </wps:bodyPr>
+                        </wps:wsp>
+                        <wps:wsp>
+                          <wps:cNvPr id="2" name="Oval 2"/>
+                          <wps:cNvSpPr/>
+                          <wps:spPr>
+                            <a:xfrm>
+                              <a:off x="297180" y="461010"/>
+                              <a:ext cx="502920" cy="502920"/>
+                            </a:xfrm>
+                            <a:prstGeom prst="ellipse">
+                              <a:avLst/>
+                            </a:prstGeom>
+                            <a:solidFill>
+                              <a:schemeClr val="bg1"/>
+                            </a:solidFill>
+                            <a:ln>
+                              <a:solidFill>
+                                <a:schemeClr val="bg1"/>
+                              </a:solidFill>
+                            </a:ln>
+                          </wps:spPr>
+                          <wps:style>
+                            <a:lnRef idx="2">
+                              <a:schemeClr val="accent1">
+                                <a:shade val="50000"/>
+                              </a:schemeClr>
+                            </a:lnRef>
+                            <a:fillRef idx="1">
+                              <a:schemeClr val="accent1"/>
+                            </a:fillRef>
+                            <a:effectRef idx="0">
+                              <a:schemeClr val="accent1"/>
+                            </a:effectRef>
+                            <a:fontRef idx="minor">
+                              <a:schemeClr val="lt1"/>
+                            </a:fontRef>
+                          </wps:style>
+                          <wps:bodyPr rot="0" spcFirstLastPara="0" vertOverflow="overflow" horzOverflow="overflow" vert="horz" wrap="square" lIns="91440" tIns="45720" rIns="91440" bIns="45720" numCol="1" spcCol="0" rtlCol="0" fromWordArt="0" anchor="ctr" anchorCtr="0" forceAA="0" compatLnSpc="1">
+                            <a:prstTxWarp prst="textNoShape">
+                              <a:avLst/>
+                            </a:prstTxWarp>
+                            <a:noAutofit/>
+                          </wps:bodyPr>
+                        </wps:wsp>
+                        <wps:wsp>
+                          <wps:cNvPr id="4" name="Oval 4"/>
+                          <wps:cNvSpPr/>
+                          <wps:spPr>
+                            <a:xfrm>
+                              <a:off x="1043940" y="461010"/>
+                              <a:ext cx="502920" cy="502920"/>
+                            </a:xfrm>
+                            <a:prstGeom prst="ellipse">
+                              <a:avLst/>
+                            </a:prstGeom>
+                            <a:solidFill>
+                              <a:schemeClr val="bg1"/>
+                            </a:solidFill>
+                            <a:ln>
+                              <a:solidFill>
+                                <a:schemeClr val="bg1"/>
+                              </a:solidFill>
+                            </a:ln>
+                          </wps:spPr>
+                          <wps:style>
+                            <a:lnRef idx="2">
+                              <a:schemeClr val="accent1">
+                                <a:shade val="50000"/>
+                              </a:schemeClr>
+                            </a:lnRef>
+                            <a:fillRef idx="1">
+                              <a:schemeClr val="accent1"/>
+                            </a:fillRef>
+                            <a:effectRef idx="0">
+                              <a:schemeClr val="accent1"/>
+                            </a:effectRef>
+                            <a:fontRef idx="minor">
+                              <a:schemeClr val="lt1"/>
+                            </a:fontRef>
+                          </wps:style>
+                          <wps:bodyPr rot="0" spcFirstLastPara="0" vertOverflow="overflow" horzOverflow="overflow" vert="horz" wrap="square" lIns="91440" tIns="45720" rIns="91440" bIns="45720" numCol="1" spcCol="0" rtlCol="0" fromWordArt="0" anchor="ctr" anchorCtr="0" forceAA="0" compatLnSpc="1">
+                            <a:prstTxWarp prst="textNoShape">
+                              <a:avLst/>
+                            </a:prstTxWarp>
+                            <a:noAutofit/>
+                          </wps:bodyPr>
+                        </wps:wsp>
+                        <wps:wsp>
+                          <wps:cNvPr id="5" name="Oval 5"/>
+                          <wps:cNvSpPr/>
+                          <wps:spPr>
+                            <a:xfrm>
+                              <a:off x="1208715" y="612465"/>
+                              <a:ext cx="182880" cy="182880"/>
+                            </a:xfrm>
+                            <a:prstGeom prst="ellipse">
+                              <a:avLst/>
+                            </a:prstGeom>
+                            <a:solidFill>
+                              <a:schemeClr val="tx1"/>
+                            </a:solidFill>
+                            <a:ln>
+                              <a:solidFill>
+                                <a:schemeClr val="tx1"/>
+                              </a:solidFill>
+                            </a:ln>
+                          </wps:spPr>
+                          <wps:style>
+                            <a:lnRef idx="2">
+                              <a:schemeClr val="accent1">
+                                <a:shade val="50000"/>
+                              </a:schemeClr>
+                            </a:lnRef>
+                            <a:fillRef idx="1">
+                              <a:schemeClr val="accent1"/>
+                            </a:fillRef>
+                            <a:effectRef idx="0">
+                              <a:schemeClr val="accent1"/>
+                            </a:effectRef>
+                            <a:fontRef idx="minor">
+                              <a:schemeClr val="lt1"/>
+                            </a:fontRef>
+                          </wps:style>
+                          <wps:bodyPr rot="0" spcFirstLastPara="0" vertOverflow="overflow" horzOverflow="overflow" vert="horz" wrap="square" lIns="91440" tIns="45720" rIns="91440" bIns="45720" numCol="1" spcCol="0" rtlCol="0" fromWordArt="0" anchor="ctr" anchorCtr="0" forceAA="0" compatLnSpc="1">
+                            <a:prstTxWarp prst="textNoShape">
+                              <a:avLst/>
+                            </a:prstTxWarp>
+                            <a:noAutofit/>
+                          </wps:bodyPr>
+                        </wps:wsp>
+                        <wps:wsp>
+                          <wps:cNvPr id="6" name="Oval 6"/>
+                          <wps:cNvSpPr/>
+                          <wps:spPr>
+                            <a:xfrm>
+                              <a:off x="461955" y="612465"/>
+                              <a:ext cx="182880" cy="182880"/>
+                            </a:xfrm>
+                            <a:prstGeom prst="ellipse">
+                              <a:avLst/>
+                            </a:prstGeom>
+                            <a:solidFill>
+                              <a:schemeClr val="tx1"/>
+                            </a:solidFill>
+                            <a:ln>
+                              <a:solidFill>
+                                <a:schemeClr val="tx1"/>
+                              </a:solidFill>
+                            </a:ln>
+                          </wps:spPr>
+                          <wps:style>
+                            <a:lnRef idx="2">
+                              <a:schemeClr val="accent1">
+                                <a:shade val="50000"/>
+                              </a:schemeClr>
+                            </a:lnRef>
+                            <a:fillRef idx="1">
+                              <a:schemeClr val="accent1"/>
+                            </a:fillRef>
+                            <a:effectRef idx="0">
+                              <a:schemeClr val="accent1"/>
+                            </a:effectRef>
+                            <a:fontRef idx="minor">
+                              <a:schemeClr val="lt1"/>
+                            </a:fontRef>
+                          </wps:style>
+                          <wps:bodyPr rot="0" spcFirstLastPara="0" vertOverflow="overflow" horzOverflow="overflow" vert="horz" wrap="square" lIns="91440" tIns="45720" rIns="91440" bIns="45720" numCol="1" spcCol="0" rtlCol="0" fromWordArt="0" anchor="ctr" anchorCtr="0" forceAA="0" compatLnSpc="1">
+                            <a:prstTxWarp prst="textNoShape">
+                              <a:avLst/>
+                            </a:prstTxWarp>
+                            <a:noAutofit/>
+                          </wps:bodyPr>
+                        </wps:wsp>
+                      </wpg:grpSp>
+                      <pic:pic xmlns:pic="http://schemas.openxmlformats.org/drawingml/2006/picture">
+                        <pic:nvPicPr>
+                          <pic:cNvPr id="71" name="Picture 71"/>
+                          <pic:cNvPicPr>
+                            <a:picLocks noChangeAspect="1"/>
+                          </pic:cNvPicPr>
+                        </pic:nvPicPr>
+                        <pic:blipFill>
+                          <a:blip r:embed="rId7" cstate="print">
+                            <a:extLst>
+                              <a:ext uri="{28A0092B-C50C-407E-A947-70E740481C1C}">
+                                <a14:useLocalDpi xmlns:a14="http://schemas.microsoft.com/office/drawing/2010/main" val="0"/>
+                              </a:ext>
+                            </a:extLst>
+                          </a:blip>
+                          <a:srcRect/>
+                          <a:stretch>
+                            <a:fillRect/>
+                          </a:stretch>
+                        </pic:blipFill>
+                        <pic:spPr bwMode="auto">
+                          <a:xfrm>
+                            <a:off x="213360" y="0"/>
+                            <a:ext cx="1870075" cy="1095375"/>
+                          </a:xfrm>
+                          <a:prstGeom prst="rect">
+                            <a:avLst/>
+                          </a:prstGeom>
+                          <a:noFill/>
+                          <a:ln>
+                            <a:noFill/>
+                          </a:ln>
+                        </pic:spPr>
+                      </pic:pic>
+                    </wpg:wgp>
+                  </a:graphicData>
+                </a:graphic>
+                <wp14:sizeRelH relativeFrom="margin">
+                  <wp14:pctWidth>0</wp14:pctWidth>
+                </wp14:sizeRelH>
+              </wp:anchor>
+            </w:drawing>
+          </mc:Choice>
+          <mc:Fallback>
+            <w:pict>
+              <v:group w14:anchorId="5251B3F9" id="Group 72" o:spid="_x0000_s1026" style="position:absolute;margin-left:137.25pt;margin-top:15.9pt;width:164.05pt;height:206.4pt;z-index:251691008;mso-width-relative:margin" coordsize="20834,26212" o:gfxdata="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">
+                <v:group id="Group 7" o:spid="_x0000_s1027" style="position:absolute;top:7924;width:18288;height:18288" coordsize="18288,18288" o:gfxdata="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">
+                  <v:oval id="Oval 1" o:spid="_x0000_s1028" style="position:absolute;width:18288;height:18288;visibility:visible;mso-wrap-style:square;v-text-anchor:middle" o:gfxdata="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" fillcolor="#7030a0" strokecolor="#7030a0" strokeweight="1pt">
+                    <v:stroke joinstyle="miter"/>
+                  </v:oval>
+                  <v:oval id="Oval 2" o:spid="_x0000_s1029" style="position:absolute;left:2971;top:4610;width:5030;height:5029;visibility:visible;mso-wrap-style:square;v-text-anchor:middle" o:gfxdata="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" fillcolor="white [3212]" strokecolor="white [3212]" strokeweight="1pt">
+                    <v:stroke joinstyle="miter"/>
+                  </v:oval>
+                  <v:oval id="Oval 4" o:spid="_x0000_s1030" style="position:absolute;left:10439;top:4610;width:5029;height:5029;visibility:visible;mso-wrap-style:square;v-text-anchor:middle" o:gfxdata="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" fillcolor="white [3212]" strokecolor="white [3212]" strokeweight="1pt">
+                    <v:stroke joinstyle="miter"/>
+                  </v:oval>
+                  <v:oval id="Oval 5" o:spid="_x0000_s1031" style="position:absolute;left:12087;top:6124;width:1828;height:1829;visibility:visible;mso-wrap-style:square;v-text-anchor:middle" o:gfxdata="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" fillcolor="black [3213]" strokecolor="black [3213]" strokeweight="1pt">
+                    <v:stroke joinstyle="miter"/>
+                  </v:oval>
+                  <v:oval id="Oval 6" o:spid="_x0000_s1032" style="position:absolute;left:4619;top:6124;width:1829;height:1829;visibility:visible;mso-wrap-style:square;v-text-anchor:middle" o:gfxdata="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" fillcolor="black [3213]" strokecolor="black [3213]" strokeweight="1pt">
+                    <v:stroke joinstyle="miter"/>
+                  </v:oval>
+                </v:group>
+                <v:shapetype id="_x0000_t75" coordsize="21600,21600" o:spt="75" o:preferrelative="t" path="m@4@5l@4@11@9@11@9@5xe" filled="f" stroked="f">
+                  <v:stroke joinstyle="miter"/>
+                  <v:formulas>
+                    <v:f eqn="if lineDrawn pixelLineWidth 0"/>
+                    <v:f eqn="sum @0 1 0"/>
+                    <v:f eqn="sum 0 0 @1"/>
+                    <v:f eqn="prod @2 1 2"/>
+                    <v:f eqn="prod @3 21600 pixelWidth"/>
+                    <v:f eqn="prod @3 21600 pixelHeight"/>
+                    <v:f eqn="sum @0 0 1"/>
+                    <v:f eqn="prod @6 1 2"/>
+                    <v:f eqn="prod @7 21600 pixelWidth"/>
+                    <v:f eqn="sum @8 21600 0"/>
+                    <v:f eqn="prod @7 21600 pixelHeight"/>
+                    <v:f eqn="sum @10 21600 0"/>
+                  </v:formulas>
+                  <v:path o:extrusionok="f" gradientshapeok="t" o:connecttype="rect"/>
+                  <o:lock v:ext="edit" aspectratio="t"/>
+                </v:shapetype>
+                <v:shape id="Picture 71" o:spid="_x0000_s1033" type="#_x0000_t75" style="position:absolute;left:2133;width:18701;height:10953;visibility:visible;mso-wrap-style:square" o:gfxdata="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">
+                  <v:imagedata r:id="rId11" o:title=""/>
+                </v:shape>
+              </v:group>
+            </w:pict>
+          </mc:Fallback>
+        </mc:AlternateContent>
+      </w:r>
+    </w:p>
     <w:p/>
     <w:p/>
     <w:p>
-      <w:bookmarkStart w:id="0" w:name="_GoBack"/>
       <w:r>
         <w:rPr>
           <w:noProof/>
@@ -3595,7 +3615,7 @@
           </mc:Choice>
           <mc:Fallback>
             <w:pict>
-              <v:group w14:anchorId="5F59381A" id="Group 31" o:spid="_x0000_s1026" style="position:absolute;margin-left:112.85pt;margin-top:.8pt;width:164.05pt;height:206.4pt;z-index:251754496;mso-position-horizontal:right;mso-position-horizontal-relative:margin;mso-width-relative:margin" coordsize="20834,26212" o:gfxdata="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">
+              <v:group w14:anchorId="11DDE5B7" id="Group 31" o:spid="_x0000_s1026" style="position:absolute;margin-left:112.85pt;margin-top:.8pt;width:164.05pt;height:206.4pt;z-index:251754496;mso-position-horizontal:right;mso-position-horizontal-relative:margin;mso-width-relative:margin" coordsize="20834,26212" o:gfxdata="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">
                 <v:group id="Group 32" o:spid="_x0000_s1027" style="position:absolute;top:7924;width:18288;height:18288" coordsize="18288,18288" o:gfxdata="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">
                   <v:oval id="Oval 33" o:spid="_x0000_s1028" style="position:absolute;width:18288;height:18288;visibility:visible;mso-wrap-style:square;v-text-anchor:middle" o:gfxdata="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" fillcolor="#7030a0" strokecolor="#7030a0" strokeweight="1pt">
                     <v:stroke joinstyle="miter"/>
@@ -3613,25 +3633,6 @@
                     <v:stroke joinstyle="miter"/>
                   </v:oval>
                 </v:group>
-                <v:shapetype id="_x0000_t75" coordsize="21600,21600" o:spt="75" o:preferrelative="t" path="m@4@5l@4@11@9@11@9@5xe" filled="f" stroked="f">
-                  <v:stroke joinstyle="miter"/>
-                  <v:formulas>
-                    <v:f eqn="if lineDrawn pixelLineWidth 0"/>
-                    <v:f eqn="sum @0 1 0"/>
-                    <v:f eqn="sum 0 0 @1"/>
-                    <v:f eqn="prod @2 1 2"/>
-                    <v:f eqn="prod @3 21600 pixelWidth"/>
-                    <v:f eqn="prod @3 21600 pixelHeight"/>
-                    <v:f eqn="sum @0 0 1"/>
-                    <v:f eqn="prod @6 1 2"/>
-                    <v:f eqn="prod @7 21600 pixelWidth"/>
-                    <v:f eqn="sum @8 21600 0"/>
-                    <v:f eqn="prod @7 21600 pixelHeight"/>
-                    <v:f eqn="sum @10 21600 0"/>
-                  </v:formulas>
-                  <v:path o:extrusionok="f" gradientshapeok="t" o:connecttype="rect"/>
-                  <o:lock v:ext="edit" aspectratio="t"/>
-                </v:shapetype>
                 <v:shape id="Picture 52" o:spid="_x0000_s1033" type="#_x0000_t75" style="position:absolute;left:2133;width:18701;height:10953;visibility:visible;mso-wrap-style:square" o:gfxdata="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">
                   <v:imagedata r:id="rId11" o:title=""/>
                 </v:shape>
@@ -3641,10 +3642,101 @@
           </mc:Fallback>
         </mc:AlternateContent>
       </w:r>
+    </w:p>
+    <w:p/>
+    <w:p>
+      <w:r>
+        <w:rPr>
+          <w:noProof/>
+        </w:rPr>
+        <mc:AlternateContent>
+          <mc:Choice Requires="wps">
+            <w:drawing>
+              <wp:anchor distT="0" distB="0" distL="114300" distR="114300" simplePos="0" relativeHeight="251756544" behindDoc="0" locked="0" layoutInCell="1" allowOverlap="1" wp14:anchorId="348B7C92" wp14:editId="6636C4DA">
+                <wp:simplePos x="0" y="0"/>
+                <wp:positionH relativeFrom="column">
+                  <wp:posOffset>3308795</wp:posOffset>
+                </wp:positionH>
+                <wp:positionV relativeFrom="paragraph">
+                  <wp:posOffset>25400</wp:posOffset>
+                </wp:positionV>
+                <wp:extent cx="118872" cy="118872"/>
+                <wp:effectExtent l="19050" t="95250" r="14605" b="14605"/>
+                <wp:wrapNone/>
+                <wp:docPr id="59" name="Teardrop 59"/>
+                <wp:cNvGraphicFramePr/>
+                <a:graphic xmlns:a="http://schemas.openxmlformats.org/drawingml/2006/main">
+                  <a:graphicData uri="http://schemas.microsoft.com/office/word/2010/wordprocessingShape">
+                    <wps:wsp>
+                      <wps:cNvSpPr/>
+                      <wps:spPr>
+                        <a:xfrm rot="18830727">
+                          <a:off x="0" y="0"/>
+                          <a:ext cx="118872" cy="118872"/>
+                        </a:xfrm>
+                        <a:prstGeom prst="teardrop">
+                          <a:avLst>
+                            <a:gd name="adj" fmla="val 132877"/>
+                          </a:avLst>
+                        </a:prstGeom>
+                        <a:solidFill>
+                          <a:schemeClr val="accent1">
+                            <a:lumMod val="60000"/>
+                            <a:lumOff val="40000"/>
+                          </a:schemeClr>
+                        </a:solidFill>
+                        <a:ln>
+                          <a:solidFill>
+                            <a:schemeClr val="bg1"/>
+                          </a:solidFill>
+                        </a:ln>
+                      </wps:spPr>
+                      <wps:style>
+                        <a:lnRef idx="2">
+                          <a:schemeClr val="accent1">
+                            <a:shade val="50000"/>
+                          </a:schemeClr>
+                        </a:lnRef>
+                        <a:fillRef idx="1">
+                          <a:schemeClr val="accent1"/>
+                        </a:fillRef>
+                        <a:effectRef idx="0">
+                          <a:schemeClr val="accent1"/>
+                        </a:effectRef>
+                        <a:fontRef idx="minor">
+                          <a:schemeClr val="lt1"/>
+                        </a:fontRef>
+                      </wps:style>
+                      <wps:bodyPr rot="0" spcFirstLastPara="0" vertOverflow="overflow" horzOverflow="overflow" vert="horz" wrap="square" lIns="91440" tIns="45720" rIns="91440" bIns="45720" numCol="1" spcCol="0" rtlCol="0" fromWordArt="0" anchor="ctr" anchorCtr="0" forceAA="0" compatLnSpc="1">
+                        <a:prstTxWarp prst="textNoShape">
+                          <a:avLst/>
+                        </a:prstTxWarp>
+                        <a:noAutofit/>
+                      </wps:bodyPr>
+                    </wps:wsp>
+                  </a:graphicData>
+                </a:graphic>
+                <wp14:sizeRelH relativeFrom="margin">
+                  <wp14:pctWidth>0</wp14:pctWidth>
+                </wp14:sizeRelH>
+                <wp14:sizeRelV relativeFrom="margin">
+                  <wp14:pctHeight>0</wp14:pctHeight>
+                </wp14:sizeRelV>
+              </wp:anchor>
+            </w:drawing>
+          </mc:Choice>
+          <mc:Fallback>
+            <w:pict>
+              <v:shape w14:anchorId="085A0F94" id="Teardrop 59" o:spid="_x0000_s1026" style="position:absolute;margin-left:260.55pt;margin-top:2pt;width:9.35pt;height:9.35pt;rotation:-3024785fd;z-index:251756544;visibility:visible;mso-wrap-style:square;mso-width-percent:0;mso-height-percent:0;mso-wrap-distance-left:9pt;mso-wrap-distance-top:0;mso-wrap-distance-right:9pt;mso-wrap-distance-bottom:0;mso-position-horizontal:absolute;mso-position-horizontal-relative:text;mso-position-vertical:absolute;mso-position-vertical-relative:text;mso-width-percent:0;mso-height-percent:0;mso-width-relative:margin;mso-height-relative:margin;v-text-anchor:middle" coordsize="118872,118872" o:gfxdata="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" path="m,59436c,26610,26610,,59436,v26325,,52651,-6514,78977,-19541c125386,6785,118872,33111,118872,59436v,32826,-26610,59436,-59436,59436c26610,118872,,92262,,59436xe" fillcolor="#8eaadb [1940]" strokecolor="white [3212]" strokeweight="1pt">
+                <v:stroke joinstyle="miter"/>
+                <v:path arrowok="t" o:connecttype="custom" o:connectlocs="0,59436;59436,0;138413,-19541;118872,59436;59436,118872;0,59436" o:connectangles="0,0,0,0,0,0"/>
+              </v:shape>
+            </w:pict>
+          </mc:Fallback>
+        </mc:AlternateContent>
+      </w:r>
       <w:bookmarkEnd w:id="0"/>
     </w:p>
-    <w:p/>
-    <w:p/>
     <w:p/>
     <w:p/>
     <w:p/>

</xml_diff>